<commit_message>
Added Tensorflow implementation of SGD with choice of optimizer (ADAM or other)
</commit_message>
<xml_diff>
--- a/a1/A1_report.docx
+++ b/a1/A1_report.docx
@@ -359,8 +359,6 @@
         <w:tblLayout w:type="fixed"/>
         <w:tblCellMar>
           <w:top w:w="12" w:type="dxa"/>
-          <w:left w:w="0" w:type="dxa"/>
-          <w:bottom w:w="0" w:type="dxa"/>
           <w:right w:w="115" w:type="dxa"/>
         </w:tblCellMar>
         <w:tblLook w:val="04A0" w:firstRow="1" w:lastRow="0" w:firstColumn="1" w:lastColumn="0" w:noHBand="0" w:noVBand="1"/>
@@ -674,6 +672,7 @@
                 <w:sz w:val="28"/>
               </w:rPr>
             </w:pPr>
+            <w:bookmarkStart w:id="0" w:name="_GoBack" w:colFirst="1" w:colLast="1"/>
             <w:r>
               <w:rPr>
                 <w:rFonts w:ascii="Arial" w:eastAsia="Arial" w:hAnsi="Arial" w:cs="Arial"/>
@@ -810,9 +809,24 @@
           <w:tcPr>
             <w:tcW w:w="4675" w:type="dxa"/>
           </w:tcPr>
-          <w:p/>
+          <w:p>
+            <w:pPr>
+              <w:jc w:val="center"/>
+              <w:rPr>
+                <w:b/>
+              </w:rPr>
+            </w:pPr>
+            <w:r>
+              <w:rPr>
+                <w:b/>
+                <w:sz w:val="28"/>
+              </w:rPr>
+              <w:t>1001254117</w:t>
+            </w:r>
+          </w:p>
         </w:tc>
       </w:tr>
+      <w:bookmarkEnd w:id="0"/>
     </w:tbl>
     <w:p/>
     <w:p>
@@ -1925,15 +1939,23 @@
           <w:sz w:val="24"/>
           <w:szCs w:val="24"/>
         </w:rPr>
-        <w:t xml:space="preserve">The effect of α on the training time isn’t very pronounced. It takes roughly the same time to train since the number of epochs were the same for all three scenarios. The change of </w:t>
-      </w:r>
-      <w:r>
+        <w:t xml:space="preserve">The effect of α on the training time isn’t very pronounced. It takes roughly the same time to train since the number of epochs were the same for all three scenarios. The change of α only impacts the rate of convergence towards an optimal solution, not the time it takes to compute the gradients for descent. </w:t>
+      </w:r>
+    </w:p>
+    <w:p>
+      <w:pPr>
         <w:rPr>
           <w:rFonts w:cstheme="minorHAnsi"/>
           <w:sz w:val="24"/>
           <w:szCs w:val="24"/>
         </w:rPr>
-        <w:t>α</w:t>
+      </w:pPr>
+      <w:r>
+        <w:rPr>
+          <w:sz w:val="24"/>
+          <w:szCs w:val="24"/>
+        </w:rPr>
+        <w:t xml:space="preserve">The effect of </w:t>
       </w:r>
       <w:r>
         <w:rPr>
@@ -1941,79 +1963,15 @@
           <w:sz w:val="24"/>
           <w:szCs w:val="24"/>
         </w:rPr>
-        <w:t xml:space="preserve"> only impacts the rate of convergence towards an optimal solution, not the time it takes to compute the gradients for descent. </w:t>
-      </w:r>
-    </w:p>
-    <w:p>
-      <w:pPr>
+        <w:t>α on the final classification accuracy can be observed. It seems that decreasing α leads to a greater final classification accuracy on the training set</w:t>
+      </w:r>
+      <w:r>
         <w:rPr>
           <w:rFonts w:cstheme="minorHAnsi"/>
           <w:sz w:val="24"/>
           <w:szCs w:val="24"/>
         </w:rPr>
-      </w:pPr>
-      <w:r>
-        <w:rPr>
-          <w:sz w:val="24"/>
-          <w:szCs w:val="24"/>
-        </w:rPr>
-        <w:t xml:space="preserve">The effect of </w:t>
-      </w:r>
-      <w:r>
-        <w:rPr>
-          <w:rFonts w:cstheme="minorHAnsi"/>
-          <w:sz w:val="24"/>
-          <w:szCs w:val="24"/>
-        </w:rPr>
-        <w:t>α</w:t>
-      </w:r>
-      <w:r>
-        <w:rPr>
-          <w:rFonts w:cstheme="minorHAnsi"/>
-          <w:sz w:val="24"/>
-          <w:szCs w:val="24"/>
-        </w:rPr>
-        <w:t xml:space="preserve"> on the final classification accuracy can be observed. It seems that decreasing </w:t>
-      </w:r>
-      <w:r>
-        <w:rPr>
-          <w:rFonts w:cstheme="minorHAnsi"/>
-          <w:sz w:val="24"/>
-          <w:szCs w:val="24"/>
-        </w:rPr>
-        <w:t>α</w:t>
-      </w:r>
-      <w:r>
-        <w:rPr>
-          <w:rFonts w:cstheme="minorHAnsi"/>
-          <w:sz w:val="24"/>
-          <w:szCs w:val="24"/>
-        </w:rPr>
-        <w:t xml:space="preserve"> leads to a greater final classification accuracy on the training set</w:t>
-      </w:r>
-      <w:r>
-        <w:rPr>
-          <w:rFonts w:cstheme="minorHAnsi"/>
-          <w:sz w:val="24"/>
-          <w:szCs w:val="24"/>
-        </w:rPr>
-        <w:t xml:space="preserve">. On the other hand, a larger </w:t>
-      </w:r>
-      <w:r>
-        <w:rPr>
-          <w:rFonts w:cstheme="minorHAnsi"/>
-          <w:sz w:val="24"/>
-          <w:szCs w:val="24"/>
-        </w:rPr>
-        <w:t>α</w:t>
-      </w:r>
-      <w:r>
-        <w:rPr>
-          <w:rFonts w:cstheme="minorHAnsi"/>
-          <w:sz w:val="24"/>
-          <w:szCs w:val="24"/>
-        </w:rPr>
-        <w:t xml:space="preserve"> leads to faster progress but lower accuracy.</w:t>
+        <w:t>. On the other hand, a larger α leads to faster progress but lower accuracy.</w:t>
       </w:r>
     </w:p>
     <w:p/>
@@ -3011,14 +2969,7 @@
                 <w:sz w:val="24"/>
                 <w:szCs w:val="24"/>
               </w:rPr>
-              <w:t>00:00:</w:t>
-            </w:r>
-            <w:r>
-              <w:rPr>
-                <w:sz w:val="24"/>
-                <w:szCs w:val="24"/>
-              </w:rPr>
-              <w:t>01</w:t>
+              <w:t>00:00:01</w:t>
             </w:r>
           </w:p>
         </w:tc>
@@ -4551,16 +4502,7 @@
           <w:sz w:val="24"/>
           <w:szCs w:val="24"/>
         </w:rPr>
-        <w:t>converges slower than MSE loss. The convergence behavior of cross entropy is smoother and resembles a continuous, differentiable function that has its derivative approaching zero</w:t>
-      </w:r>
-      <w:bookmarkStart w:id="0" w:name="_GoBack"/>
-      <w:bookmarkEnd w:id="0"/>
-      <w:r>
-        <w:rPr>
-          <w:sz w:val="24"/>
-          <w:szCs w:val="24"/>
-        </w:rPr>
-        <w:t>.</w:t>
+        <w:t>converges slower than MSE loss. The convergence behavior of cross entropy is smoother and resembles a continuous, differentiable function that has its derivative approaching zero.</w:t>
       </w:r>
       <w:r>
         <w:rPr>

</xml_diff>

<commit_message>
plots added to report
</commit_message>
<xml_diff>
--- a/a1/A1_report.docx
+++ b/a1/A1_report.docx
@@ -672,7 +672,6 @@
                 <w:sz w:val="28"/>
               </w:rPr>
             </w:pPr>
-            <w:bookmarkStart w:id="0" w:name="_GoBack" w:colFirst="1" w:colLast="1"/>
             <w:r>
               <w:rPr>
                 <w:rFonts w:ascii="Arial" w:eastAsia="Arial" w:hAnsi="Arial" w:cs="Arial"/>
@@ -826,7 +825,6 @@
           </w:p>
         </w:tc>
       </w:tr>
-      <w:bookmarkEnd w:id="0"/>
     </w:tbl>
     <w:p/>
     <w:p>
@@ -856,8 +854,14 @@
           <w:ilvl w:val="1"/>
           <w:numId w:val="2"/>
         </w:numPr>
+        <w:rPr>
+          <w:b/>
+        </w:rPr>
       </w:pPr>
       <w:r>
+        <w:rPr>
+          <w:b/>
+        </w:rPr>
         <w:t>Loss Function and Gradient</w:t>
       </w:r>
     </w:p>
@@ -1529,8 +1533,14 @@
           <w:ilvl w:val="1"/>
           <w:numId w:val="4"/>
         </w:numPr>
+        <w:rPr>
+          <w:b/>
+        </w:rPr>
       </w:pPr>
       <w:r>
+        <w:rPr>
+          <w:b/>
+        </w:rPr>
         <w:lastRenderedPageBreak/>
         <w:t xml:space="preserve"> Tuning the learning rate</w:t>
       </w:r>
@@ -1978,8 +1988,14 @@
     <w:p>
       <w:pPr>
         <w:pStyle w:val="Heading2"/>
+        <w:rPr>
+          <w:b/>
+        </w:rPr>
       </w:pPr>
       <w:r>
+        <w:rPr>
+          <w:b/>
+        </w:rPr>
         <w:lastRenderedPageBreak/>
         <w:t>1.4 Generalization</w:t>
       </w:r>
@@ -2549,8 +2565,14 @@
     <w:p>
       <w:pPr>
         <w:pStyle w:val="Heading2"/>
+        <w:rPr>
+          <w:b/>
+        </w:rPr>
       </w:pPr>
       <w:r>
+        <w:rPr>
+          <w:b/>
+        </w:rPr>
         <w:lastRenderedPageBreak/>
         <w:t>1.5 Comparing Batch GD with Normal Equation</w:t>
       </w:r>
@@ -2582,13 +2604,45 @@
       </w:pPr>
       <m:oMathPara>
         <m:oMath>
+          <m:sSup>
+            <m:sSupPr>
+              <m:ctrlPr>
+                <w:rPr>
+                  <w:rFonts w:ascii="Cambria Math" w:hAnsi="Cambria Math"/>
+                  <w:i/>
+                  <w:sz w:val="28"/>
+                  <w:szCs w:val="28"/>
+                </w:rPr>
+              </m:ctrlPr>
+            </m:sSupPr>
+            <m:e>
+              <m:r>
+                <w:rPr>
+                  <w:rFonts w:ascii="Cambria Math" w:hAnsi="Cambria Math"/>
+                  <w:sz w:val="28"/>
+                  <w:szCs w:val="28"/>
+                </w:rPr>
+                <m:t>w</m:t>
+              </m:r>
+            </m:e>
+            <m:sup>
+              <m:r>
+                <w:rPr>
+                  <w:rFonts w:ascii="Cambria Math" w:hAnsi="Cambria Math"/>
+                  <w:sz w:val="28"/>
+                  <w:szCs w:val="28"/>
+                </w:rPr>
+                <m:t>*</m:t>
+              </m:r>
+            </m:sup>
+          </m:sSup>
           <m:r>
             <w:rPr>
               <w:rFonts w:ascii="Cambria Math" w:hAnsi="Cambria Math"/>
               <w:sz w:val="28"/>
               <w:szCs w:val="28"/>
             </w:rPr>
-            <m:t>w=</m:t>
+            <m:t>=</m:t>
           </m:r>
           <m:sSup>
             <m:sSupPr>
@@ -2976,12 +3030,26 @@
       </w:tr>
     </w:tbl>
     <w:p/>
-    <w:p/>
     <w:p>
+      <w:r>
+        <w:t>The normal equation is superior to Batch GD in all three metrics.</w:t>
+      </w:r>
+      <w:bookmarkStart w:id="0" w:name="_GoBack"/>
+      <w:bookmarkEnd w:id="0"/>
+    </w:p>
+    <w:p>
       <w:pPr>
         <w:pStyle w:val="Heading1"/>
+        <w:rPr>
+          <w:b/>
+          <w:u w:val="single"/>
+        </w:rPr>
       </w:pPr>
       <w:r>
+        <w:rPr>
+          <w:b/>
+          <w:u w:val="single"/>
+        </w:rPr>
         <w:t>Part 2: Logistic Regression</w:t>
       </w:r>
     </w:p>
@@ -2989,8 +3057,14 @@
     <w:p>
       <w:pPr>
         <w:pStyle w:val="Heading2"/>
+        <w:rPr>
+          <w:b/>
+        </w:rPr>
       </w:pPr>
       <w:r>
+        <w:rPr>
+          <w:b/>
+        </w:rPr>
         <w:t>2.1 Loss Function and Gradient</w:t>
       </w:r>
     </w:p>
@@ -4207,8 +4281,14 @@
     <w:p>
       <w:pPr>
         <w:pStyle w:val="Heading2"/>
+        <w:rPr>
+          <w:b/>
+        </w:rPr>
       </w:pPr>
       <w:r>
+        <w:rPr>
+          <w:b/>
+        </w:rPr>
         <w:t>2.2 Learning</w:t>
       </w:r>
     </w:p>
@@ -4302,8 +4382,14 @@
     <w:p>
       <w:pPr>
         <w:pStyle w:val="Heading2"/>
+        <w:rPr>
+          <w:b/>
+        </w:rPr>
       </w:pPr>
       <w:r>
+        <w:rPr>
+          <w:b/>
+        </w:rPr>
         <w:lastRenderedPageBreak/>
         <w:t>2.3 Comparison to Linear Regression</w:t>
       </w:r>
@@ -4316,8 +4402,8 @@
         <w:tblLook w:val="04A0" w:firstRow="1" w:lastRow="0" w:firstColumn="1" w:lastColumn="0" w:noHBand="0" w:noVBand="1"/>
       </w:tblPr>
       <w:tblGrid>
-        <w:gridCol w:w="4604"/>
-        <w:gridCol w:w="4746"/>
+        <w:gridCol w:w="4675"/>
+        <w:gridCol w:w="4675"/>
       </w:tblGrid>
       <w:tr>
         <w:tc>
@@ -4368,10 +4454,10 @@
                 <w:noProof/>
               </w:rPr>
               <w:drawing>
-                <wp:inline distT="0" distB="0" distL="0" distR="0" wp14:anchorId="42A1422E" wp14:editId="3F70196F">
-                  <wp:extent cx="2699951" cy="2695699"/>
-                  <wp:effectExtent l="0" t="0" r="5715" b="0"/>
-                  <wp:docPr id="18" name="Picture 18"/>
+                <wp:inline distT="0" distB="0" distL="0" distR="0" wp14:anchorId="526078E6" wp14:editId="5A0AEF9D">
+                  <wp:extent cx="2869773" cy="2784475"/>
+                  <wp:effectExtent l="0" t="0" r="6985" b="0"/>
+                  <wp:docPr id="17" name="Picture 17"/>
                   <wp:cNvGraphicFramePr>
                     <a:graphicFrameLocks xmlns:a="http://schemas.openxmlformats.org/drawingml/2006/main" noChangeAspect="1"/>
                   </wp:cNvGraphicFramePr>
@@ -4391,7 +4477,7 @@
                         <pic:spPr>
                           <a:xfrm>
                             <a:off x="0" y="0"/>
-                            <a:ext cx="2786167" cy="2781779"/>
+                            <a:ext cx="2934943" cy="2847708"/>
                           </a:xfrm>
                           <a:prstGeom prst="rect">
                             <a:avLst/>
@@ -4415,10 +4501,10 @@
                 <w:noProof/>
               </w:rPr>
               <w:drawing>
-                <wp:inline distT="0" distB="0" distL="0" distR="0" wp14:anchorId="46241E78" wp14:editId="4F2FDE84">
-                  <wp:extent cx="2869773" cy="2784475"/>
-                  <wp:effectExtent l="0" t="0" r="6985" b="0"/>
-                  <wp:docPr id="17" name="Picture 17"/>
+                <wp:inline distT="0" distB="0" distL="0" distR="0" wp14:anchorId="4AB7B367" wp14:editId="046A50DC">
+                  <wp:extent cx="2870791" cy="2753360"/>
+                  <wp:effectExtent l="0" t="0" r="6350" b="8890"/>
+                  <wp:docPr id="13" name="Picture 13"/>
                   <wp:cNvGraphicFramePr>
                     <a:graphicFrameLocks xmlns:a="http://schemas.openxmlformats.org/drawingml/2006/main" noChangeAspect="1"/>
                   </wp:cNvGraphicFramePr>
@@ -4438,7 +4524,7 @@
                         <pic:spPr>
                           <a:xfrm>
                             <a:off x="0" y="0"/>
-                            <a:ext cx="2934943" cy="2847708"/>
+                            <a:ext cx="2974053" cy="2852398"/>
                           </a:xfrm>
                           <a:prstGeom prst="rect">
                             <a:avLst/>
@@ -4467,49 +4553,3711 @@
           <w:sz w:val="24"/>
           <w:szCs w:val="24"/>
         </w:rPr>
-        <w:t xml:space="preserve">The convergence of cross entropy loss is </w:t>
+        <w:t xml:space="preserve">The cross-entropy loss converges faster than MSE loss. This is expected since we are doing binary classification and the dataset is more suited towards logistic regression rather than linear regression. </w:t>
+      </w:r>
+    </w:p>
+    <w:p>
+      <w:pPr>
+        <w:rPr>
+          <w:sz w:val="24"/>
+          <w:szCs w:val="24"/>
+        </w:rPr>
+      </w:pPr>
+    </w:p>
+    <w:p>
+      <w:pPr>
+        <w:rPr>
+          <w:sz w:val="24"/>
+          <w:szCs w:val="24"/>
+        </w:rPr>
+      </w:pPr>
+    </w:p>
+    <w:p>
+      <w:pPr>
+        <w:rPr>
+          <w:sz w:val="24"/>
+          <w:szCs w:val="24"/>
+        </w:rPr>
+      </w:pPr>
+    </w:p>
+    <w:p>
+      <w:pPr>
+        <w:rPr>
+          <w:sz w:val="24"/>
+          <w:szCs w:val="24"/>
+        </w:rPr>
+      </w:pPr>
+    </w:p>
+    <w:p>
+      <w:pPr>
+        <w:rPr>
+          <w:sz w:val="24"/>
+          <w:szCs w:val="24"/>
+        </w:rPr>
+      </w:pPr>
+    </w:p>
+    <w:p>
+      <w:pPr>
+        <w:rPr>
+          <w:sz w:val="24"/>
+          <w:szCs w:val="24"/>
+        </w:rPr>
+      </w:pPr>
+    </w:p>
+    <w:p>
+      <w:pPr>
+        <w:rPr>
+          <w:sz w:val="24"/>
+          <w:szCs w:val="24"/>
+        </w:rPr>
+      </w:pPr>
+    </w:p>
+    <w:p>
+      <w:pPr>
+        <w:rPr>
+          <w:sz w:val="24"/>
+          <w:szCs w:val="24"/>
+        </w:rPr>
+      </w:pPr>
+    </w:p>
+    <w:p>
+      <w:pPr>
+        <w:rPr>
+          <w:sz w:val="24"/>
+          <w:szCs w:val="24"/>
+        </w:rPr>
+      </w:pPr>
+    </w:p>
+    <w:p>
+      <w:pPr>
+        <w:rPr>
+          <w:sz w:val="24"/>
+          <w:szCs w:val="24"/>
+        </w:rPr>
+      </w:pPr>
+    </w:p>
+    <w:p>
+      <w:pPr>
+        <w:rPr>
+          <w:sz w:val="24"/>
+          <w:szCs w:val="24"/>
+        </w:rPr>
+      </w:pPr>
+    </w:p>
+    <w:p>
+      <w:pPr>
+        <w:rPr>
+          <w:sz w:val="24"/>
+          <w:szCs w:val="24"/>
+        </w:rPr>
+      </w:pPr>
+    </w:p>
+    <w:p>
+      <w:pPr>
+        <w:pStyle w:val="Heading1"/>
+        <w:rPr>
+          <w:b/>
+        </w:rPr>
+      </w:pPr>
+      <w:r>
+        <w:rPr>
+          <w:b/>
+        </w:rPr>
+        <w:lastRenderedPageBreak/>
+        <w:t>Batch Gradient Descent VS SGD &amp; Adam</w:t>
+      </w:r>
+    </w:p>
+    <w:p>
+      <w:pPr>
+        <w:rPr>
+          <w:b/>
+        </w:rPr>
+      </w:pPr>
+    </w:p>
+    <w:p>
+      <w:pPr>
+        <w:pStyle w:val="Heading2"/>
+        <w:rPr>
+          <w:b/>
+        </w:rPr>
+      </w:pPr>
+      <w:r>
+        <w:rPr>
+          <w:b/>
+        </w:rPr>
+        <w:t>3.1.2 Implementing SGD Algorithm</w:t>
+      </w:r>
+    </w:p>
+    <w:p/>
+    <w:tbl>
+      <w:tblPr>
+        <w:tblStyle w:val="TableGrid"/>
+        <w:tblW w:w="0" w:type="auto"/>
+        <w:tblLayout w:type="fixed"/>
+        <w:tblLook w:val="04A0" w:firstRow="1" w:lastRow="0" w:firstColumn="1" w:lastColumn="0" w:noHBand="0" w:noVBand="1"/>
+      </w:tblPr>
+      <w:tblGrid>
+        <w:gridCol w:w="1254"/>
+        <w:gridCol w:w="4090"/>
+        <w:gridCol w:w="4006"/>
+      </w:tblGrid>
+      <w:tr>
+        <w:tc>
+          <w:tcPr>
+            <w:tcW w:w="1254" w:type="dxa"/>
+          </w:tcPr>
+          <w:p>
+            <w:pPr>
+              <w:rPr>
+                <w:sz w:val="24"/>
+                <w:szCs w:val="24"/>
+              </w:rPr>
+            </w:pPr>
+          </w:p>
+        </w:tc>
+        <w:tc>
+          <w:tcPr>
+            <w:tcW w:w="4090" w:type="dxa"/>
+          </w:tcPr>
+          <w:p>
+            <w:pPr>
+              <w:rPr>
+                <w:b/>
+                <w:sz w:val="24"/>
+                <w:szCs w:val="24"/>
+              </w:rPr>
+            </w:pPr>
+            <w:r>
+              <w:rPr>
+                <w:b/>
+                <w:sz w:val="24"/>
+                <w:szCs w:val="24"/>
+              </w:rPr>
+              <w:t>Loss Curves</w:t>
+            </w:r>
+          </w:p>
+        </w:tc>
+        <w:tc>
+          <w:tcPr>
+            <w:tcW w:w="4006" w:type="dxa"/>
+          </w:tcPr>
+          <w:p>
+            <w:pPr>
+              <w:rPr>
+                <w:b/>
+                <w:sz w:val="24"/>
+                <w:szCs w:val="24"/>
+              </w:rPr>
+            </w:pPr>
+            <w:r>
+              <w:rPr>
+                <w:b/>
+                <w:sz w:val="24"/>
+                <w:szCs w:val="24"/>
+              </w:rPr>
+              <w:t>Accuracy Curves</w:t>
+            </w:r>
+          </w:p>
+        </w:tc>
+      </w:tr>
+      <w:tr>
+        <w:tc>
+          <w:tcPr>
+            <w:tcW w:w="1254" w:type="dxa"/>
+          </w:tcPr>
+          <w:p>
+            <w:pPr>
+              <w:rPr>
+                <w:b/>
+                <w:sz w:val="24"/>
+                <w:szCs w:val="24"/>
+              </w:rPr>
+            </w:pPr>
+            <w:r>
+              <w:rPr>
+                <w:b/>
+                <w:sz w:val="24"/>
+                <w:szCs w:val="24"/>
+              </w:rPr>
+              <w:t>MSE Loss</w:t>
+            </w:r>
+          </w:p>
+        </w:tc>
+        <w:tc>
+          <w:tcPr>
+            <w:tcW w:w="4090" w:type="dxa"/>
+          </w:tcPr>
+          <w:p>
+            <w:pPr>
+              <w:rPr>
+                <w:sz w:val="24"/>
+                <w:szCs w:val="24"/>
+              </w:rPr>
+            </w:pPr>
+            <w:r>
+              <w:rPr>
+                <w:noProof/>
+              </w:rPr>
+              <w:drawing>
+                <wp:inline distT="0" distB="0" distL="0" distR="0" wp14:anchorId="7A3E81AF" wp14:editId="22B937A7">
+                  <wp:extent cx="2381137" cy="2881423"/>
+                  <wp:effectExtent l="0" t="0" r="635" b="0"/>
+                  <wp:docPr id="19" name="Picture 19"/>
+                  <wp:cNvGraphicFramePr>
+                    <a:graphicFrameLocks xmlns:a="http://schemas.openxmlformats.org/drawingml/2006/main" noChangeAspect="1"/>
+                  </wp:cNvGraphicFramePr>
+                  <a:graphic xmlns:a="http://schemas.openxmlformats.org/drawingml/2006/main">
+                    <a:graphicData uri="http://schemas.openxmlformats.org/drawingml/2006/picture">
+                      <pic:pic xmlns:pic="http://schemas.openxmlformats.org/drawingml/2006/picture">
+                        <pic:nvPicPr>
+                          <pic:cNvPr id="1" name=""/>
+                          <pic:cNvPicPr/>
+                        </pic:nvPicPr>
+                        <pic:blipFill>
+                          <a:blip r:embed="rId22"/>
+                          <a:stretch>
+                            <a:fillRect/>
+                          </a:stretch>
+                        </pic:blipFill>
+                        <pic:spPr>
+                          <a:xfrm>
+                            <a:off x="0" y="0"/>
+                            <a:ext cx="2432177" cy="2943187"/>
+                          </a:xfrm>
+                          <a:prstGeom prst="rect">
+                            <a:avLst/>
+                          </a:prstGeom>
+                        </pic:spPr>
+                      </pic:pic>
+                    </a:graphicData>
+                  </a:graphic>
+                </wp:inline>
+              </w:drawing>
+            </w:r>
+          </w:p>
+        </w:tc>
+        <w:tc>
+          <w:tcPr>
+            <w:tcW w:w="4006" w:type="dxa"/>
+          </w:tcPr>
+          <w:p>
+            <w:pPr>
+              <w:rPr>
+                <w:sz w:val="24"/>
+                <w:szCs w:val="24"/>
+              </w:rPr>
+            </w:pPr>
+            <w:r>
+              <w:rPr>
+                <w:noProof/>
+              </w:rPr>
+              <w:drawing>
+                <wp:inline distT="0" distB="0" distL="0" distR="0" wp14:anchorId="7CF21B96" wp14:editId="2070378E">
+                  <wp:extent cx="2449195" cy="2902688"/>
+                  <wp:effectExtent l="0" t="0" r="8255" b="0"/>
+                  <wp:docPr id="20" name="Picture 20"/>
+                  <wp:cNvGraphicFramePr>
+                    <a:graphicFrameLocks xmlns:a="http://schemas.openxmlformats.org/drawingml/2006/main" noChangeAspect="1"/>
+                  </wp:cNvGraphicFramePr>
+                  <a:graphic xmlns:a="http://schemas.openxmlformats.org/drawingml/2006/main">
+                    <a:graphicData uri="http://schemas.openxmlformats.org/drawingml/2006/picture">
+                      <pic:pic xmlns:pic="http://schemas.openxmlformats.org/drawingml/2006/picture">
+                        <pic:nvPicPr>
+                          <pic:cNvPr id="1" name=""/>
+                          <pic:cNvPicPr/>
+                        </pic:nvPicPr>
+                        <pic:blipFill>
+                          <a:blip r:embed="rId23"/>
+                          <a:stretch>
+                            <a:fillRect/>
+                          </a:stretch>
+                        </pic:blipFill>
+                        <pic:spPr>
+                          <a:xfrm>
+                            <a:off x="0" y="0"/>
+                            <a:ext cx="2508656" cy="2973159"/>
+                          </a:xfrm>
+                          <a:prstGeom prst="rect">
+                            <a:avLst/>
+                          </a:prstGeom>
+                        </pic:spPr>
+                      </pic:pic>
+                    </a:graphicData>
+                  </a:graphic>
+                </wp:inline>
+              </w:drawing>
+            </w:r>
+          </w:p>
+        </w:tc>
+      </w:tr>
+      <w:tr>
+        <w:tc>
+          <w:tcPr>
+            <w:tcW w:w="1254" w:type="dxa"/>
+          </w:tcPr>
+          <w:p>
+            <w:pPr>
+              <w:rPr>
+                <w:b/>
+                <w:sz w:val="24"/>
+                <w:szCs w:val="24"/>
+              </w:rPr>
+            </w:pPr>
+            <w:r>
+              <w:rPr>
+                <w:b/>
+                <w:sz w:val="24"/>
+                <w:szCs w:val="24"/>
+              </w:rPr>
+              <w:t>Binary Cross Entropy Loss</w:t>
+            </w:r>
+          </w:p>
+        </w:tc>
+        <w:tc>
+          <w:tcPr>
+            <w:tcW w:w="4090" w:type="dxa"/>
+          </w:tcPr>
+          <w:p>
+            <w:pPr>
+              <w:rPr>
+                <w:sz w:val="24"/>
+                <w:szCs w:val="24"/>
+              </w:rPr>
+            </w:pPr>
+            <w:r>
+              <w:rPr>
+                <w:noProof/>
+              </w:rPr>
+              <w:drawing>
+                <wp:inline distT="0" distB="0" distL="0" distR="0" wp14:anchorId="74695F79" wp14:editId="5A2C0FCF">
+                  <wp:extent cx="2551694" cy="2775097"/>
+                  <wp:effectExtent l="0" t="0" r="1270" b="6350"/>
+                  <wp:docPr id="21" name="Picture 21"/>
+                  <wp:cNvGraphicFramePr>
+                    <a:graphicFrameLocks xmlns:a="http://schemas.openxmlformats.org/drawingml/2006/main" noChangeAspect="1"/>
+                  </wp:cNvGraphicFramePr>
+                  <a:graphic xmlns:a="http://schemas.openxmlformats.org/drawingml/2006/main">
+                    <a:graphicData uri="http://schemas.openxmlformats.org/drawingml/2006/picture">
+                      <pic:pic xmlns:pic="http://schemas.openxmlformats.org/drawingml/2006/picture">
+                        <pic:nvPicPr>
+                          <pic:cNvPr id="1" name=""/>
+                          <pic:cNvPicPr/>
+                        </pic:nvPicPr>
+                        <pic:blipFill>
+                          <a:blip r:embed="rId24"/>
+                          <a:stretch>
+                            <a:fillRect/>
+                          </a:stretch>
+                        </pic:blipFill>
+                        <pic:spPr>
+                          <a:xfrm>
+                            <a:off x="0" y="0"/>
+                            <a:ext cx="2575888" cy="2801409"/>
+                          </a:xfrm>
+                          <a:prstGeom prst="rect">
+                            <a:avLst/>
+                          </a:prstGeom>
+                        </pic:spPr>
+                      </pic:pic>
+                    </a:graphicData>
+                  </a:graphic>
+                </wp:inline>
+              </w:drawing>
+            </w:r>
+          </w:p>
+        </w:tc>
+        <w:tc>
+          <w:tcPr>
+            <w:tcW w:w="4006" w:type="dxa"/>
+          </w:tcPr>
+          <w:p>
+            <w:pPr>
+              <w:rPr>
+                <w:sz w:val="24"/>
+                <w:szCs w:val="24"/>
+              </w:rPr>
+            </w:pPr>
+            <w:r>
+              <w:rPr>
+                <w:noProof/>
+              </w:rPr>
+              <w:drawing>
+                <wp:inline distT="0" distB="0" distL="0" distR="0" wp14:anchorId="7F28981D" wp14:editId="301F5903">
+                  <wp:extent cx="2497455" cy="2860158"/>
+                  <wp:effectExtent l="0" t="0" r="0" b="0"/>
+                  <wp:docPr id="22" name="Picture 22"/>
+                  <wp:cNvGraphicFramePr>
+                    <a:graphicFrameLocks xmlns:a="http://schemas.openxmlformats.org/drawingml/2006/main" noChangeAspect="1"/>
+                  </wp:cNvGraphicFramePr>
+                  <a:graphic xmlns:a="http://schemas.openxmlformats.org/drawingml/2006/main">
+                    <a:graphicData uri="http://schemas.openxmlformats.org/drawingml/2006/picture">
+                      <pic:pic xmlns:pic="http://schemas.openxmlformats.org/drawingml/2006/picture">
+                        <pic:nvPicPr>
+                          <pic:cNvPr id="1" name=""/>
+                          <pic:cNvPicPr/>
+                        </pic:nvPicPr>
+                        <pic:blipFill>
+                          <a:blip r:embed="rId25"/>
+                          <a:stretch>
+                            <a:fillRect/>
+                          </a:stretch>
+                        </pic:blipFill>
+                        <pic:spPr>
+                          <a:xfrm>
+                            <a:off x="0" y="0"/>
+                            <a:ext cx="2525507" cy="2892284"/>
+                          </a:xfrm>
+                          <a:prstGeom prst="rect">
+                            <a:avLst/>
+                          </a:prstGeom>
+                        </pic:spPr>
+                      </pic:pic>
+                    </a:graphicData>
+                  </a:graphic>
+                </wp:inline>
+              </w:drawing>
+            </w:r>
+          </w:p>
+        </w:tc>
+      </w:tr>
+    </w:tbl>
+    <w:p>
+      <w:pPr>
+        <w:rPr>
+          <w:sz w:val="24"/>
+          <w:szCs w:val="24"/>
+        </w:rPr>
+      </w:pPr>
+    </w:p>
+    <w:p>
+      <w:pPr>
+        <w:rPr>
+          <w:sz w:val="24"/>
+          <w:szCs w:val="24"/>
+        </w:rPr>
+      </w:pPr>
+    </w:p>
+    <w:p>
+      <w:pPr>
+        <w:rPr>
+          <w:sz w:val="24"/>
+          <w:szCs w:val="24"/>
+        </w:rPr>
+      </w:pPr>
+    </w:p>
+    <w:p>
+      <w:pPr>
+        <w:rPr>
+          <w:sz w:val="24"/>
+          <w:szCs w:val="24"/>
+        </w:rPr>
+      </w:pPr>
+    </w:p>
+    <w:p>
+      <w:pPr>
+        <w:pStyle w:val="Heading2"/>
+        <w:rPr>
+          <w:b/>
+        </w:rPr>
+      </w:pPr>
+      <w:r>
+        <w:rPr>
+          <w:b/>
+        </w:rPr>
+        <w:lastRenderedPageBreak/>
+        <w:t>3.1.3 Batch Size Investigation</w:t>
+      </w:r>
+    </w:p>
+    <w:p/>
+    <w:tbl>
+      <w:tblPr>
+        <w:tblStyle w:val="TableGrid"/>
+        <w:tblW w:w="0" w:type="auto"/>
+        <w:tblLook w:val="04A0" w:firstRow="1" w:lastRow="0" w:firstColumn="1" w:lastColumn="0" w:noHBand="0" w:noVBand="1"/>
+      </w:tblPr>
+      <w:tblGrid>
+        <w:gridCol w:w="714"/>
+        <w:gridCol w:w="4304"/>
+        <w:gridCol w:w="4332"/>
+      </w:tblGrid>
+      <w:tr>
+        <w:tc>
+          <w:tcPr>
+            <w:tcW w:w="9350" w:type="dxa"/>
+            <w:gridSpan w:val="3"/>
+            <w:shd w:val="clear" w:color="auto" w:fill="BDD6EE" w:themeFill="accent5" w:themeFillTint="66"/>
+          </w:tcPr>
+          <w:p>
+            <w:pPr>
+              <w:jc w:val="center"/>
+              <w:rPr>
+                <w:b/>
+                <w:sz w:val="28"/>
+                <w:szCs w:val="28"/>
+              </w:rPr>
+            </w:pPr>
+            <w:r>
+              <w:rPr>
+                <w:b/>
+                <w:sz w:val="28"/>
+                <w:szCs w:val="28"/>
+              </w:rPr>
+              <w:t>Minimizing MSE Loss</w:t>
+            </w:r>
+          </w:p>
+        </w:tc>
+      </w:tr>
+      <w:tr>
+        <w:tc>
+          <w:tcPr>
+            <w:tcW w:w="846" w:type="dxa"/>
+          </w:tcPr>
+          <w:p>
+            <w:pPr>
+              <w:rPr>
+                <w:b/>
+              </w:rPr>
+            </w:pPr>
+            <w:r>
+              <w:rPr>
+                <w:b/>
+              </w:rPr>
+              <w:t>Batch Size</w:t>
+            </w:r>
+          </w:p>
+        </w:tc>
+        <w:tc>
+          <w:tcPr>
+            <w:tcW w:w="4212" w:type="dxa"/>
+          </w:tcPr>
+          <w:p>
+            <w:pPr>
+              <w:rPr>
+                <w:b/>
+              </w:rPr>
+            </w:pPr>
+            <w:r>
+              <w:rPr>
+                <w:b/>
+              </w:rPr>
+              <w:t>Loss Curves</w:t>
+            </w:r>
+          </w:p>
+        </w:tc>
+        <w:tc>
+          <w:tcPr>
+            <w:tcW w:w="4292" w:type="dxa"/>
+          </w:tcPr>
+          <w:p>
+            <w:pPr>
+              <w:rPr>
+                <w:b/>
+              </w:rPr>
+            </w:pPr>
+            <w:r>
+              <w:rPr>
+                <w:b/>
+              </w:rPr>
+              <w:t>Accuracy Curves</w:t>
+            </w:r>
+          </w:p>
+        </w:tc>
+      </w:tr>
+      <w:tr>
+        <w:tc>
+          <w:tcPr>
+            <w:tcW w:w="846" w:type="dxa"/>
+          </w:tcPr>
+          <w:p>
+            <w:pPr>
+              <w:rPr>
+                <w:b/>
+              </w:rPr>
+            </w:pPr>
+            <w:r>
+              <w:rPr>
+                <w:b/>
+              </w:rPr>
+              <w:t>100</w:t>
+            </w:r>
+          </w:p>
+        </w:tc>
+        <w:tc>
+          <w:tcPr>
+            <w:tcW w:w="4212" w:type="dxa"/>
+          </w:tcPr>
+          <w:p>
+            <w:r>
+              <w:rPr>
+                <w:noProof/>
+              </w:rPr>
+              <w:drawing>
+                <wp:inline distT="0" distB="0" distL="0" distR="0" wp14:anchorId="4E5D926C" wp14:editId="43302790">
+                  <wp:extent cx="2592544" cy="2147168"/>
+                  <wp:effectExtent l="0" t="0" r="0" b="5715"/>
+                  <wp:docPr id="23" name="Picture 23"/>
+                  <wp:cNvGraphicFramePr>
+                    <a:graphicFrameLocks xmlns:a="http://schemas.openxmlformats.org/drawingml/2006/main" noChangeAspect="1"/>
+                  </wp:cNvGraphicFramePr>
+                  <a:graphic xmlns:a="http://schemas.openxmlformats.org/drawingml/2006/main">
+                    <a:graphicData uri="http://schemas.openxmlformats.org/drawingml/2006/picture">
+                      <pic:pic xmlns:pic="http://schemas.openxmlformats.org/drawingml/2006/picture">
+                        <pic:nvPicPr>
+                          <pic:cNvPr id="1" name=""/>
+                          <pic:cNvPicPr/>
+                        </pic:nvPicPr>
+                        <pic:blipFill>
+                          <a:blip r:embed="rId26"/>
+                          <a:stretch>
+                            <a:fillRect/>
+                          </a:stretch>
+                        </pic:blipFill>
+                        <pic:spPr>
+                          <a:xfrm>
+                            <a:off x="0" y="0"/>
+                            <a:ext cx="2640159" cy="2186603"/>
+                          </a:xfrm>
+                          <a:prstGeom prst="rect">
+                            <a:avLst/>
+                          </a:prstGeom>
+                        </pic:spPr>
+                      </pic:pic>
+                    </a:graphicData>
+                  </a:graphic>
+                </wp:inline>
+              </w:drawing>
+            </w:r>
+          </w:p>
+        </w:tc>
+        <w:tc>
+          <w:tcPr>
+            <w:tcW w:w="4292" w:type="dxa"/>
+          </w:tcPr>
+          <w:p>
+            <w:r>
+              <w:rPr>
+                <w:noProof/>
+              </w:rPr>
+              <w:drawing>
+                <wp:inline distT="0" distB="0" distL="0" distR="0" wp14:anchorId="2E0CA9E4" wp14:editId="19A1B09F">
+                  <wp:extent cx="2609491" cy="2176780"/>
+                  <wp:effectExtent l="0" t="0" r="635" b="0"/>
+                  <wp:docPr id="24" name="Picture 24"/>
+                  <wp:cNvGraphicFramePr>
+                    <a:graphicFrameLocks xmlns:a="http://schemas.openxmlformats.org/drawingml/2006/main" noChangeAspect="1"/>
+                  </wp:cNvGraphicFramePr>
+                  <a:graphic xmlns:a="http://schemas.openxmlformats.org/drawingml/2006/main">
+                    <a:graphicData uri="http://schemas.openxmlformats.org/drawingml/2006/picture">
+                      <pic:pic xmlns:pic="http://schemas.openxmlformats.org/drawingml/2006/picture">
+                        <pic:nvPicPr>
+                          <pic:cNvPr id="1" name=""/>
+                          <pic:cNvPicPr/>
+                        </pic:nvPicPr>
+                        <pic:blipFill>
+                          <a:blip r:embed="rId27"/>
+                          <a:stretch>
+                            <a:fillRect/>
+                          </a:stretch>
+                        </pic:blipFill>
+                        <pic:spPr>
+                          <a:xfrm>
+                            <a:off x="0" y="0"/>
+                            <a:ext cx="2658544" cy="2217699"/>
+                          </a:xfrm>
+                          <a:prstGeom prst="rect">
+                            <a:avLst/>
+                          </a:prstGeom>
+                        </pic:spPr>
+                      </pic:pic>
+                    </a:graphicData>
+                  </a:graphic>
+                </wp:inline>
+              </w:drawing>
+            </w:r>
+          </w:p>
+        </w:tc>
+      </w:tr>
+      <w:tr>
+        <w:tc>
+          <w:tcPr>
+            <w:tcW w:w="846" w:type="dxa"/>
+          </w:tcPr>
+          <w:p>
+            <w:pPr>
+              <w:rPr>
+                <w:b/>
+              </w:rPr>
+            </w:pPr>
+            <w:r>
+              <w:rPr>
+                <w:b/>
+              </w:rPr>
+              <w:t>700</w:t>
+            </w:r>
+          </w:p>
+        </w:tc>
+        <w:tc>
+          <w:tcPr>
+            <w:tcW w:w="4212" w:type="dxa"/>
+          </w:tcPr>
+          <w:p>
+            <w:r>
+              <w:rPr>
+                <w:noProof/>
+              </w:rPr>
+              <w:drawing>
+                <wp:inline distT="0" distB="0" distL="0" distR="0" wp14:anchorId="05C815E6" wp14:editId="62C7B8A9">
+                  <wp:extent cx="2659892" cy="2091618"/>
+                  <wp:effectExtent l="0" t="0" r="7620" b="4445"/>
+                  <wp:docPr id="25" name="Picture 25"/>
+                  <wp:cNvGraphicFramePr>
+                    <a:graphicFrameLocks xmlns:a="http://schemas.openxmlformats.org/drawingml/2006/main" noChangeAspect="1"/>
+                  </wp:cNvGraphicFramePr>
+                  <a:graphic xmlns:a="http://schemas.openxmlformats.org/drawingml/2006/main">
+                    <a:graphicData uri="http://schemas.openxmlformats.org/drawingml/2006/picture">
+                      <pic:pic xmlns:pic="http://schemas.openxmlformats.org/drawingml/2006/picture">
+                        <pic:nvPicPr>
+                          <pic:cNvPr id="1" name=""/>
+                          <pic:cNvPicPr/>
+                        </pic:nvPicPr>
+                        <pic:blipFill>
+                          <a:blip r:embed="rId28"/>
+                          <a:stretch>
+                            <a:fillRect/>
+                          </a:stretch>
+                        </pic:blipFill>
+                        <pic:spPr>
+                          <a:xfrm>
+                            <a:off x="0" y="0"/>
+                            <a:ext cx="2689132" cy="2114611"/>
+                          </a:xfrm>
+                          <a:prstGeom prst="rect">
+                            <a:avLst/>
+                          </a:prstGeom>
+                        </pic:spPr>
+                      </pic:pic>
+                    </a:graphicData>
+                  </a:graphic>
+                </wp:inline>
+              </w:drawing>
+            </w:r>
+          </w:p>
+        </w:tc>
+        <w:tc>
+          <w:tcPr>
+            <w:tcW w:w="4292" w:type="dxa"/>
+          </w:tcPr>
+          <w:p>
+            <w:r>
+              <w:rPr>
+                <w:noProof/>
+              </w:rPr>
+              <w:drawing>
+                <wp:inline distT="0" distB="0" distL="0" distR="0" wp14:anchorId="703FA92A" wp14:editId="305734FE">
+                  <wp:extent cx="2622408" cy="2062414"/>
+                  <wp:effectExtent l="0" t="0" r="6985" b="0"/>
+                  <wp:docPr id="26" name="Picture 26"/>
+                  <wp:cNvGraphicFramePr>
+                    <a:graphicFrameLocks xmlns:a="http://schemas.openxmlformats.org/drawingml/2006/main" noChangeAspect="1"/>
+                  </wp:cNvGraphicFramePr>
+                  <a:graphic xmlns:a="http://schemas.openxmlformats.org/drawingml/2006/main">
+                    <a:graphicData uri="http://schemas.openxmlformats.org/drawingml/2006/picture">
+                      <pic:pic xmlns:pic="http://schemas.openxmlformats.org/drawingml/2006/picture">
+                        <pic:nvPicPr>
+                          <pic:cNvPr id="1" name=""/>
+                          <pic:cNvPicPr/>
+                        </pic:nvPicPr>
+                        <pic:blipFill>
+                          <a:blip r:embed="rId29"/>
+                          <a:stretch>
+                            <a:fillRect/>
+                          </a:stretch>
+                        </pic:blipFill>
+                        <pic:spPr>
+                          <a:xfrm>
+                            <a:off x="0" y="0"/>
+                            <a:ext cx="2656990" cy="2089612"/>
+                          </a:xfrm>
+                          <a:prstGeom prst="rect">
+                            <a:avLst/>
+                          </a:prstGeom>
+                        </pic:spPr>
+                      </pic:pic>
+                    </a:graphicData>
+                  </a:graphic>
+                </wp:inline>
+              </w:drawing>
+            </w:r>
+          </w:p>
+        </w:tc>
+      </w:tr>
+      <w:tr>
+        <w:tc>
+          <w:tcPr>
+            <w:tcW w:w="846" w:type="dxa"/>
+          </w:tcPr>
+          <w:p>
+            <w:pPr>
+              <w:rPr>
+                <w:b/>
+              </w:rPr>
+            </w:pPr>
+            <w:r>
+              <w:rPr>
+                <w:b/>
+              </w:rPr>
+              <w:t>1750</w:t>
+            </w:r>
+          </w:p>
+        </w:tc>
+        <w:tc>
+          <w:tcPr>
+            <w:tcW w:w="4212" w:type="dxa"/>
+          </w:tcPr>
+          <w:p>
+            <w:r>
+              <w:rPr>
+                <w:noProof/>
+              </w:rPr>
+              <w:drawing>
+                <wp:inline distT="0" distB="0" distL="0" distR="0" wp14:anchorId="764730DF" wp14:editId="199630D6">
+                  <wp:extent cx="2699492" cy="2155778"/>
+                  <wp:effectExtent l="0" t="0" r="5715" b="0"/>
+                  <wp:docPr id="27" name="Picture 27"/>
+                  <wp:cNvGraphicFramePr>
+                    <a:graphicFrameLocks xmlns:a="http://schemas.openxmlformats.org/drawingml/2006/main" noChangeAspect="1"/>
+                  </wp:cNvGraphicFramePr>
+                  <a:graphic xmlns:a="http://schemas.openxmlformats.org/drawingml/2006/main">
+                    <a:graphicData uri="http://schemas.openxmlformats.org/drawingml/2006/picture">
+                      <pic:pic xmlns:pic="http://schemas.openxmlformats.org/drawingml/2006/picture">
+                        <pic:nvPicPr>
+                          <pic:cNvPr id="1" name=""/>
+                          <pic:cNvPicPr/>
+                        </pic:nvPicPr>
+                        <pic:blipFill>
+                          <a:blip r:embed="rId30"/>
+                          <a:stretch>
+                            <a:fillRect/>
+                          </a:stretch>
+                        </pic:blipFill>
+                        <pic:spPr>
+                          <a:xfrm>
+                            <a:off x="0" y="0"/>
+                            <a:ext cx="2708886" cy="2163280"/>
+                          </a:xfrm>
+                          <a:prstGeom prst="rect">
+                            <a:avLst/>
+                          </a:prstGeom>
+                        </pic:spPr>
+                      </pic:pic>
+                    </a:graphicData>
+                  </a:graphic>
+                </wp:inline>
+              </w:drawing>
+            </w:r>
+          </w:p>
+        </w:tc>
+        <w:tc>
+          <w:tcPr>
+            <w:tcW w:w="4292" w:type="dxa"/>
+          </w:tcPr>
+          <w:p>
+            <w:r>
+              <w:rPr>
+                <w:noProof/>
+              </w:rPr>
+              <w:drawing>
+                <wp:inline distT="0" distB="0" distL="0" distR="0" wp14:anchorId="5C4669F9" wp14:editId="55443A9E">
+                  <wp:extent cx="2717165" cy="2197290"/>
+                  <wp:effectExtent l="0" t="0" r="6985" b="0"/>
+                  <wp:docPr id="28" name="Picture 28"/>
+                  <wp:cNvGraphicFramePr>
+                    <a:graphicFrameLocks xmlns:a="http://schemas.openxmlformats.org/drawingml/2006/main" noChangeAspect="1"/>
+                  </wp:cNvGraphicFramePr>
+                  <a:graphic xmlns:a="http://schemas.openxmlformats.org/drawingml/2006/main">
+                    <a:graphicData uri="http://schemas.openxmlformats.org/drawingml/2006/picture">
+                      <pic:pic xmlns:pic="http://schemas.openxmlformats.org/drawingml/2006/picture">
+                        <pic:nvPicPr>
+                          <pic:cNvPr id="1" name=""/>
+                          <pic:cNvPicPr/>
+                        </pic:nvPicPr>
+                        <pic:blipFill>
+                          <a:blip r:embed="rId31"/>
+                          <a:stretch>
+                            <a:fillRect/>
+                          </a:stretch>
+                        </pic:blipFill>
+                        <pic:spPr>
+                          <a:xfrm>
+                            <a:off x="0" y="0"/>
+                            <a:ext cx="2759183" cy="2231269"/>
+                          </a:xfrm>
+                          <a:prstGeom prst="rect">
+                            <a:avLst/>
+                          </a:prstGeom>
+                        </pic:spPr>
+                      </pic:pic>
+                    </a:graphicData>
+                  </a:graphic>
+                </wp:inline>
+              </w:drawing>
+            </w:r>
+          </w:p>
+        </w:tc>
+      </w:tr>
+    </w:tbl>
+    <w:p/>
+    <w:p>
+      <w:pPr>
+        <w:rPr>
+          <w:sz w:val="24"/>
+          <w:szCs w:val="24"/>
+        </w:rPr>
+      </w:pPr>
+    </w:p>
+    <w:tbl>
+      <w:tblPr>
+        <w:tblStyle w:val="TableGrid"/>
+        <w:tblW w:w="0" w:type="auto"/>
+        <w:tblLook w:val="04A0" w:firstRow="1" w:lastRow="0" w:firstColumn="1" w:lastColumn="0" w:noHBand="0" w:noVBand="1"/>
+      </w:tblPr>
+      <w:tblGrid>
+        <w:gridCol w:w="706"/>
+        <w:gridCol w:w="4294"/>
+        <w:gridCol w:w="4350"/>
+      </w:tblGrid>
+      <w:tr>
+        <w:tc>
+          <w:tcPr>
+            <w:tcW w:w="9350" w:type="dxa"/>
+            <w:gridSpan w:val="3"/>
+            <w:shd w:val="clear" w:color="auto" w:fill="E7E6E6" w:themeFill="background2"/>
+          </w:tcPr>
+          <w:p>
+            <w:pPr>
+              <w:jc w:val="center"/>
+              <w:rPr>
+                <w:b/>
+                <w:sz w:val="28"/>
+                <w:szCs w:val="28"/>
+              </w:rPr>
+            </w:pPr>
+            <w:r>
+              <w:rPr>
+                <w:b/>
+                <w:sz w:val="28"/>
+                <w:szCs w:val="28"/>
+              </w:rPr>
+              <w:lastRenderedPageBreak/>
+              <w:t xml:space="preserve">Minimizing </w:t>
+            </w:r>
+            <w:r>
+              <w:rPr>
+                <w:b/>
+                <w:sz w:val="28"/>
+                <w:szCs w:val="28"/>
+              </w:rPr>
+              <w:t>Binary Cross Entropy</w:t>
+            </w:r>
+            <w:r>
+              <w:rPr>
+                <w:b/>
+                <w:sz w:val="28"/>
+                <w:szCs w:val="28"/>
+              </w:rPr>
+              <w:t xml:space="preserve"> Loss</w:t>
+            </w:r>
+          </w:p>
+        </w:tc>
+      </w:tr>
+      <w:tr>
+        <w:tc>
+          <w:tcPr>
+            <w:tcW w:w="846" w:type="dxa"/>
+          </w:tcPr>
+          <w:p>
+            <w:pPr>
+              <w:rPr>
+                <w:b/>
+              </w:rPr>
+            </w:pPr>
+            <w:r>
+              <w:rPr>
+                <w:b/>
+              </w:rPr>
+              <w:t>Batch Size</w:t>
+            </w:r>
+          </w:p>
+        </w:tc>
+        <w:tc>
+          <w:tcPr>
+            <w:tcW w:w="4212" w:type="dxa"/>
+          </w:tcPr>
+          <w:p>
+            <w:pPr>
+              <w:rPr>
+                <w:b/>
+              </w:rPr>
+            </w:pPr>
+            <w:r>
+              <w:rPr>
+                <w:b/>
+              </w:rPr>
+              <w:t>Loss Curves</w:t>
+            </w:r>
+          </w:p>
+        </w:tc>
+        <w:tc>
+          <w:tcPr>
+            <w:tcW w:w="4292" w:type="dxa"/>
+          </w:tcPr>
+          <w:p>
+            <w:pPr>
+              <w:rPr>
+                <w:b/>
+              </w:rPr>
+            </w:pPr>
+            <w:r>
+              <w:rPr>
+                <w:b/>
+              </w:rPr>
+              <w:t>Accuracy Curves</w:t>
+            </w:r>
+          </w:p>
+        </w:tc>
+      </w:tr>
+      <w:tr>
+        <w:tc>
+          <w:tcPr>
+            <w:tcW w:w="846" w:type="dxa"/>
+          </w:tcPr>
+          <w:p>
+            <w:pPr>
+              <w:rPr>
+                <w:b/>
+              </w:rPr>
+            </w:pPr>
+            <w:r>
+              <w:rPr>
+                <w:b/>
+              </w:rPr>
+              <w:t>100</w:t>
+            </w:r>
+          </w:p>
+        </w:tc>
+        <w:tc>
+          <w:tcPr>
+            <w:tcW w:w="4212" w:type="dxa"/>
+          </w:tcPr>
+          <w:p>
+            <w:r>
+              <w:rPr>
+                <w:noProof/>
+              </w:rPr>
+              <w:drawing>
+                <wp:inline distT="0" distB="0" distL="0" distR="0" wp14:anchorId="7B2A7584" wp14:editId="0479503E">
+                  <wp:extent cx="2736376" cy="2388870"/>
+                  <wp:effectExtent l="0" t="0" r="6985" b="0"/>
+                  <wp:docPr id="35" name="Picture 35"/>
+                  <wp:cNvGraphicFramePr>
+                    <a:graphicFrameLocks xmlns:a="http://schemas.openxmlformats.org/drawingml/2006/main" noChangeAspect="1"/>
+                  </wp:cNvGraphicFramePr>
+                  <a:graphic xmlns:a="http://schemas.openxmlformats.org/drawingml/2006/main">
+                    <a:graphicData uri="http://schemas.openxmlformats.org/drawingml/2006/picture">
+                      <pic:pic xmlns:pic="http://schemas.openxmlformats.org/drawingml/2006/picture">
+                        <pic:nvPicPr>
+                          <pic:cNvPr id="1" name=""/>
+                          <pic:cNvPicPr/>
+                        </pic:nvPicPr>
+                        <pic:blipFill>
+                          <a:blip r:embed="rId32"/>
+                          <a:stretch>
+                            <a:fillRect/>
+                          </a:stretch>
+                        </pic:blipFill>
+                        <pic:spPr>
+                          <a:xfrm>
+                            <a:off x="0" y="0"/>
+                            <a:ext cx="2766407" cy="2415087"/>
+                          </a:xfrm>
+                          <a:prstGeom prst="rect">
+                            <a:avLst/>
+                          </a:prstGeom>
+                        </pic:spPr>
+                      </pic:pic>
+                    </a:graphicData>
+                  </a:graphic>
+                </wp:inline>
+              </w:drawing>
+            </w:r>
+          </w:p>
+        </w:tc>
+        <w:tc>
+          <w:tcPr>
+            <w:tcW w:w="4292" w:type="dxa"/>
+          </w:tcPr>
+          <w:p>
+            <w:r>
+              <w:rPr>
+                <w:noProof/>
+              </w:rPr>
+              <w:drawing>
+                <wp:inline distT="0" distB="0" distL="0" distR="0" wp14:anchorId="397E227E" wp14:editId="19C72296">
+                  <wp:extent cx="2524836" cy="2364524"/>
+                  <wp:effectExtent l="0" t="0" r="8890" b="0"/>
+                  <wp:docPr id="36" name="Picture 36"/>
+                  <wp:cNvGraphicFramePr>
+                    <a:graphicFrameLocks xmlns:a="http://schemas.openxmlformats.org/drawingml/2006/main" noChangeAspect="1"/>
+                  </wp:cNvGraphicFramePr>
+                  <a:graphic xmlns:a="http://schemas.openxmlformats.org/drawingml/2006/main">
+                    <a:graphicData uri="http://schemas.openxmlformats.org/drawingml/2006/picture">
+                      <pic:pic xmlns:pic="http://schemas.openxmlformats.org/drawingml/2006/picture">
+                        <pic:nvPicPr>
+                          <pic:cNvPr id="1" name=""/>
+                          <pic:cNvPicPr/>
+                        </pic:nvPicPr>
+                        <pic:blipFill>
+                          <a:blip r:embed="rId33"/>
+                          <a:stretch>
+                            <a:fillRect/>
+                          </a:stretch>
+                        </pic:blipFill>
+                        <pic:spPr>
+                          <a:xfrm>
+                            <a:off x="0" y="0"/>
+                            <a:ext cx="2564402" cy="2401578"/>
+                          </a:xfrm>
+                          <a:prstGeom prst="rect">
+                            <a:avLst/>
+                          </a:prstGeom>
+                        </pic:spPr>
+                      </pic:pic>
+                    </a:graphicData>
+                  </a:graphic>
+                </wp:inline>
+              </w:drawing>
+            </w:r>
+          </w:p>
+        </w:tc>
+      </w:tr>
+      <w:tr>
+        <w:tc>
+          <w:tcPr>
+            <w:tcW w:w="846" w:type="dxa"/>
+          </w:tcPr>
+          <w:p>
+            <w:pPr>
+              <w:rPr>
+                <w:b/>
+              </w:rPr>
+            </w:pPr>
+            <w:r>
+              <w:rPr>
+                <w:b/>
+              </w:rPr>
+              <w:t>700</w:t>
+            </w:r>
+          </w:p>
+        </w:tc>
+        <w:tc>
+          <w:tcPr>
+            <w:tcW w:w="4212" w:type="dxa"/>
+          </w:tcPr>
+          <w:p>
+            <w:r>
+              <w:rPr>
+                <w:noProof/>
+              </w:rPr>
+              <w:drawing>
+                <wp:inline distT="0" distB="0" distL="0" distR="0" wp14:anchorId="1F01B747" wp14:editId="13F17910">
+                  <wp:extent cx="2610450" cy="2068138"/>
+                  <wp:effectExtent l="0" t="0" r="0" b="8890"/>
+                  <wp:docPr id="37" name="Picture 37"/>
+                  <wp:cNvGraphicFramePr>
+                    <a:graphicFrameLocks xmlns:a="http://schemas.openxmlformats.org/drawingml/2006/main" noChangeAspect="1"/>
+                  </wp:cNvGraphicFramePr>
+                  <a:graphic xmlns:a="http://schemas.openxmlformats.org/drawingml/2006/main">
+                    <a:graphicData uri="http://schemas.openxmlformats.org/drawingml/2006/picture">
+                      <pic:pic xmlns:pic="http://schemas.openxmlformats.org/drawingml/2006/picture">
+                        <pic:nvPicPr>
+                          <pic:cNvPr id="1" name=""/>
+                          <pic:cNvPicPr/>
+                        </pic:nvPicPr>
+                        <pic:blipFill>
+                          <a:blip r:embed="rId34"/>
+                          <a:stretch>
+                            <a:fillRect/>
+                          </a:stretch>
+                        </pic:blipFill>
+                        <pic:spPr>
+                          <a:xfrm>
+                            <a:off x="0" y="0"/>
+                            <a:ext cx="2633714" cy="2086569"/>
+                          </a:xfrm>
+                          <a:prstGeom prst="rect">
+                            <a:avLst/>
+                          </a:prstGeom>
+                        </pic:spPr>
+                      </pic:pic>
+                    </a:graphicData>
+                  </a:graphic>
+                </wp:inline>
+              </w:drawing>
+            </w:r>
+          </w:p>
+        </w:tc>
+        <w:tc>
+          <w:tcPr>
+            <w:tcW w:w="4292" w:type="dxa"/>
+          </w:tcPr>
+          <w:p>
+            <w:r>
+              <w:rPr>
+                <w:noProof/>
+              </w:rPr>
+              <w:drawing>
+                <wp:inline distT="0" distB="0" distL="0" distR="0" wp14:anchorId="583076BC" wp14:editId="3988E9AE">
+                  <wp:extent cx="2750023" cy="2240210"/>
+                  <wp:effectExtent l="0" t="0" r="0" b="8255"/>
+                  <wp:docPr id="38" name="Picture 38"/>
+                  <wp:cNvGraphicFramePr>
+                    <a:graphicFrameLocks xmlns:a="http://schemas.openxmlformats.org/drawingml/2006/main" noChangeAspect="1"/>
+                  </wp:cNvGraphicFramePr>
+                  <a:graphic xmlns:a="http://schemas.openxmlformats.org/drawingml/2006/main">
+                    <a:graphicData uri="http://schemas.openxmlformats.org/drawingml/2006/picture">
+                      <pic:pic xmlns:pic="http://schemas.openxmlformats.org/drawingml/2006/picture">
+                        <pic:nvPicPr>
+                          <pic:cNvPr id="1" name=""/>
+                          <pic:cNvPicPr/>
+                        </pic:nvPicPr>
+                        <pic:blipFill>
+                          <a:blip r:embed="rId35"/>
+                          <a:stretch>
+                            <a:fillRect/>
+                          </a:stretch>
+                        </pic:blipFill>
+                        <pic:spPr>
+                          <a:xfrm>
+                            <a:off x="0" y="0"/>
+                            <a:ext cx="2777560" cy="2262642"/>
+                          </a:xfrm>
+                          <a:prstGeom prst="rect">
+                            <a:avLst/>
+                          </a:prstGeom>
+                        </pic:spPr>
+                      </pic:pic>
+                    </a:graphicData>
+                  </a:graphic>
+                </wp:inline>
+              </w:drawing>
+            </w:r>
+          </w:p>
+        </w:tc>
+      </w:tr>
+      <w:tr>
+        <w:tc>
+          <w:tcPr>
+            <w:tcW w:w="846" w:type="dxa"/>
+          </w:tcPr>
+          <w:p>
+            <w:pPr>
+              <w:rPr>
+                <w:b/>
+              </w:rPr>
+            </w:pPr>
+            <w:r>
+              <w:rPr>
+                <w:b/>
+              </w:rPr>
+              <w:t>1750</w:t>
+            </w:r>
+          </w:p>
+        </w:tc>
+        <w:tc>
+          <w:tcPr>
+            <w:tcW w:w="4212" w:type="dxa"/>
+          </w:tcPr>
+          <w:p>
+            <w:r>
+              <w:rPr>
+                <w:noProof/>
+              </w:rPr>
+              <w:drawing>
+                <wp:inline distT="0" distB="0" distL="0" distR="0" wp14:anchorId="7C1D11C6" wp14:editId="26EFCAA0">
+                  <wp:extent cx="2551759" cy="1963572"/>
+                  <wp:effectExtent l="0" t="0" r="1270" b="0"/>
+                  <wp:docPr id="39" name="Picture 39"/>
+                  <wp:cNvGraphicFramePr>
+                    <a:graphicFrameLocks xmlns:a="http://schemas.openxmlformats.org/drawingml/2006/main" noChangeAspect="1"/>
+                  </wp:cNvGraphicFramePr>
+                  <a:graphic xmlns:a="http://schemas.openxmlformats.org/drawingml/2006/main">
+                    <a:graphicData uri="http://schemas.openxmlformats.org/drawingml/2006/picture">
+                      <pic:pic xmlns:pic="http://schemas.openxmlformats.org/drawingml/2006/picture">
+                        <pic:nvPicPr>
+                          <pic:cNvPr id="1" name=""/>
+                          <pic:cNvPicPr/>
+                        </pic:nvPicPr>
+                        <pic:blipFill>
+                          <a:blip r:embed="rId36"/>
+                          <a:stretch>
+                            <a:fillRect/>
+                          </a:stretch>
+                        </pic:blipFill>
+                        <pic:spPr>
+                          <a:xfrm>
+                            <a:off x="0" y="0"/>
+                            <a:ext cx="2563030" cy="1972245"/>
+                          </a:xfrm>
+                          <a:prstGeom prst="rect">
+                            <a:avLst/>
+                          </a:prstGeom>
+                        </pic:spPr>
+                      </pic:pic>
+                    </a:graphicData>
+                  </a:graphic>
+                </wp:inline>
+              </w:drawing>
+            </w:r>
+          </w:p>
+        </w:tc>
+        <w:tc>
+          <w:tcPr>
+            <w:tcW w:w="4292" w:type="dxa"/>
+          </w:tcPr>
+          <w:p>
+            <w:r>
+              <w:rPr>
+                <w:noProof/>
+              </w:rPr>
+              <w:drawing>
+                <wp:inline distT="0" distB="0" distL="0" distR="0" wp14:anchorId="401036DD" wp14:editId="55A11306">
+                  <wp:extent cx="2777475" cy="2116398"/>
+                  <wp:effectExtent l="0" t="0" r="4445" b="0"/>
+                  <wp:docPr id="40" name="Picture 40"/>
+                  <wp:cNvGraphicFramePr>
+                    <a:graphicFrameLocks xmlns:a="http://schemas.openxmlformats.org/drawingml/2006/main" noChangeAspect="1"/>
+                  </wp:cNvGraphicFramePr>
+                  <a:graphic xmlns:a="http://schemas.openxmlformats.org/drawingml/2006/main">
+                    <a:graphicData uri="http://schemas.openxmlformats.org/drawingml/2006/picture">
+                      <pic:pic xmlns:pic="http://schemas.openxmlformats.org/drawingml/2006/picture">
+                        <pic:nvPicPr>
+                          <pic:cNvPr id="1" name=""/>
+                          <pic:cNvPicPr/>
+                        </pic:nvPicPr>
+                        <pic:blipFill>
+                          <a:blip r:embed="rId37"/>
+                          <a:stretch>
+                            <a:fillRect/>
+                          </a:stretch>
+                        </pic:blipFill>
+                        <pic:spPr>
+                          <a:xfrm>
+                            <a:off x="0" y="0"/>
+                            <a:ext cx="2790286" cy="2126160"/>
+                          </a:xfrm>
+                          <a:prstGeom prst="rect">
+                            <a:avLst/>
+                          </a:prstGeom>
+                        </pic:spPr>
+                      </pic:pic>
+                    </a:graphicData>
+                  </a:graphic>
+                </wp:inline>
+              </w:drawing>
+            </w:r>
+          </w:p>
+        </w:tc>
+      </w:tr>
+    </w:tbl>
+    <w:p>
+      <w:pPr>
+        <w:rPr>
+          <w:sz w:val="24"/>
+          <w:szCs w:val="24"/>
+        </w:rPr>
+      </w:pPr>
+    </w:p>
+    <w:p>
+      <w:pPr>
+        <w:rPr>
+          <w:sz w:val="24"/>
+          <w:szCs w:val="24"/>
+        </w:rPr>
+      </w:pPr>
+    </w:p>
+    <w:p>
+      <w:pPr>
+        <w:pStyle w:val="Heading2"/>
+        <w:rPr>
+          <w:b/>
+        </w:rPr>
+      </w:pPr>
+      <w:r>
+        <w:rPr>
+          <w:b/>
+        </w:rPr>
+        <w:lastRenderedPageBreak/>
+        <w:t>3.1.4 Hyperparameter Investigation</w:t>
+      </w:r>
+    </w:p>
+    <w:p/>
+    <w:tbl>
+      <w:tblPr>
+        <w:tblStyle w:val="TableGrid"/>
+        <w:tblW w:w="0" w:type="auto"/>
+        <w:tblLook w:val="04A0" w:firstRow="1" w:lastRow="0" w:firstColumn="1" w:lastColumn="0" w:noHBand="0" w:noVBand="1"/>
+      </w:tblPr>
+      <w:tblGrid>
+        <w:gridCol w:w="2291"/>
+        <w:gridCol w:w="5166"/>
+        <w:gridCol w:w="1893"/>
+      </w:tblGrid>
+      <w:tr>
+        <w:tc>
+          <w:tcPr>
+            <w:tcW w:w="9350" w:type="dxa"/>
+            <w:gridSpan w:val="3"/>
+            <w:shd w:val="clear" w:color="auto" w:fill="E2EFD9" w:themeFill="accent6" w:themeFillTint="33"/>
+          </w:tcPr>
+          <w:p>
+            <w:pPr>
+              <w:jc w:val="center"/>
+              <w:rPr>
+                <w:sz w:val="24"/>
+                <w:szCs w:val="24"/>
+              </w:rPr>
+            </w:pPr>
+            <w:r>
+              <w:rPr>
+                <w:b/>
+                <w:sz w:val="28"/>
+                <w:szCs w:val="28"/>
+              </w:rPr>
+              <w:t>Minimizing MSE Loss</w:t>
+            </w:r>
+          </w:p>
+        </w:tc>
+      </w:tr>
+      <w:tr>
+        <w:tc>
+          <w:tcPr>
+            <w:tcW w:w="3116" w:type="dxa"/>
+          </w:tcPr>
+          <w:p>
+            <w:pPr>
+              <w:rPr>
+                <w:b/>
+                <w:sz w:val="24"/>
+                <w:szCs w:val="24"/>
+              </w:rPr>
+            </w:pPr>
+            <w:r>
+              <w:rPr>
+                <w:b/>
+                <w:sz w:val="24"/>
+                <w:szCs w:val="24"/>
+              </w:rPr>
+              <w:t>Hyperparameter</w:t>
+            </w:r>
+          </w:p>
+        </w:tc>
+        <w:tc>
+          <w:tcPr>
+            <w:tcW w:w="3117" w:type="dxa"/>
+          </w:tcPr>
+          <w:p>
+            <w:pPr>
+              <w:rPr>
+                <w:b/>
+                <w:sz w:val="24"/>
+                <w:szCs w:val="24"/>
+              </w:rPr>
+            </w:pPr>
+            <w:r>
+              <w:rPr>
+                <w:b/>
+                <w:sz w:val="24"/>
+                <w:szCs w:val="24"/>
+              </w:rPr>
+              <w:t>Accuracy Curves</w:t>
+            </w:r>
+          </w:p>
+        </w:tc>
+        <w:tc>
+          <w:tcPr>
+            <w:tcW w:w="3117" w:type="dxa"/>
+          </w:tcPr>
+          <w:p>
+            <w:pPr>
+              <w:rPr>
+                <w:b/>
+                <w:sz w:val="24"/>
+                <w:szCs w:val="24"/>
+              </w:rPr>
+            </w:pPr>
+            <w:r>
+              <w:rPr>
+                <w:b/>
+                <w:sz w:val="24"/>
+                <w:szCs w:val="24"/>
+              </w:rPr>
+              <w:t>Final Accuracies</w:t>
+            </w:r>
+          </w:p>
+        </w:tc>
+      </w:tr>
+      <w:tr>
+        <w:tc>
+          <w:tcPr>
+            <w:tcW w:w="3116" w:type="dxa"/>
+          </w:tcPr>
+          <w:p>
+            <w:pPr>
+              <w:rPr>
+                <w:b/>
+                <w:sz w:val="24"/>
+                <w:szCs w:val="24"/>
+              </w:rPr>
+            </w:pPr>
+            <w:r>
+              <w:rPr>
+                <w:rFonts w:cstheme="minorHAnsi"/>
+                <w:b/>
+                <w:sz w:val="24"/>
+                <w:szCs w:val="24"/>
+              </w:rPr>
+              <w:t>β1 = 0.95</w:t>
+            </w:r>
+          </w:p>
+        </w:tc>
+        <w:tc>
+          <w:tcPr>
+            <w:tcW w:w="3117" w:type="dxa"/>
+          </w:tcPr>
+          <w:p>
+            <w:pPr>
+              <w:rPr>
+                <w:sz w:val="24"/>
+                <w:szCs w:val="24"/>
+              </w:rPr>
+            </w:pPr>
+            <w:r>
+              <w:rPr>
+                <w:noProof/>
+              </w:rPr>
+              <w:drawing>
+                <wp:inline distT="0" distB="0" distL="0" distR="0" wp14:anchorId="0554044E" wp14:editId="43BC7DCA">
+                  <wp:extent cx="3040083" cy="1968492"/>
+                  <wp:effectExtent l="0" t="0" r="8255" b="0"/>
+                  <wp:docPr id="41" name="Picture 41"/>
+                  <wp:cNvGraphicFramePr>
+                    <a:graphicFrameLocks xmlns:a="http://schemas.openxmlformats.org/drawingml/2006/main" noChangeAspect="1"/>
+                  </wp:cNvGraphicFramePr>
+                  <a:graphic xmlns:a="http://schemas.openxmlformats.org/drawingml/2006/main">
+                    <a:graphicData uri="http://schemas.openxmlformats.org/drawingml/2006/picture">
+                      <pic:pic xmlns:pic="http://schemas.openxmlformats.org/drawingml/2006/picture">
+                        <pic:nvPicPr>
+                          <pic:cNvPr id="1" name=""/>
+                          <pic:cNvPicPr/>
+                        </pic:nvPicPr>
+                        <pic:blipFill>
+                          <a:blip r:embed="rId38"/>
+                          <a:stretch>
+                            <a:fillRect/>
+                          </a:stretch>
+                        </pic:blipFill>
+                        <pic:spPr>
+                          <a:xfrm>
+                            <a:off x="0" y="0"/>
+                            <a:ext cx="3064765" cy="1984474"/>
+                          </a:xfrm>
+                          <a:prstGeom prst="rect">
+                            <a:avLst/>
+                          </a:prstGeom>
+                        </pic:spPr>
+                      </pic:pic>
+                    </a:graphicData>
+                  </a:graphic>
+                </wp:inline>
+              </w:drawing>
+            </w:r>
+          </w:p>
+        </w:tc>
+        <w:tc>
+          <w:tcPr>
+            <w:tcW w:w="3117" w:type="dxa"/>
+          </w:tcPr>
+          <w:p>
+            <w:pPr>
+              <w:rPr>
+                <w:sz w:val="24"/>
+                <w:szCs w:val="24"/>
+              </w:rPr>
+            </w:pPr>
+            <w:r>
+              <w:rPr>
+                <w:sz w:val="24"/>
+                <w:szCs w:val="24"/>
+              </w:rPr>
+              <w:t xml:space="preserve">Training Accuracy: 0.71857  </w:t>
+            </w:r>
+          </w:p>
+          <w:p>
+            <w:pPr>
+              <w:rPr>
+                <w:sz w:val="24"/>
+                <w:szCs w:val="24"/>
+              </w:rPr>
+            </w:pPr>
+          </w:p>
+          <w:p>
+            <w:pPr>
+              <w:rPr>
+                <w:sz w:val="24"/>
+                <w:szCs w:val="24"/>
+              </w:rPr>
+            </w:pPr>
+            <w:r>
+              <w:rPr>
+                <w:sz w:val="24"/>
+                <w:szCs w:val="24"/>
+              </w:rPr>
+              <w:t xml:space="preserve"> Validation Accuracy: 0.75000 </w:t>
+            </w:r>
+          </w:p>
+          <w:p>
+            <w:pPr>
+              <w:rPr>
+                <w:sz w:val="24"/>
+                <w:szCs w:val="24"/>
+              </w:rPr>
+            </w:pPr>
+          </w:p>
+          <w:p>
+            <w:pPr>
+              <w:rPr>
+                <w:sz w:val="24"/>
+                <w:szCs w:val="24"/>
+              </w:rPr>
+            </w:pPr>
+            <w:r>
+              <w:rPr>
+                <w:sz w:val="24"/>
+                <w:szCs w:val="24"/>
+              </w:rPr>
+              <w:t xml:space="preserve">  Test Accuracy: 0.69655</w:t>
+            </w:r>
+          </w:p>
+        </w:tc>
+      </w:tr>
+      <w:tr>
+        <w:tc>
+          <w:tcPr>
+            <w:tcW w:w="3116" w:type="dxa"/>
+          </w:tcPr>
+          <w:p>
+            <w:pPr>
+              <w:rPr>
+                <w:b/>
+                <w:sz w:val="24"/>
+                <w:szCs w:val="24"/>
+              </w:rPr>
+            </w:pPr>
+            <w:r>
+              <w:rPr>
+                <w:rFonts w:cstheme="minorHAnsi"/>
+                <w:b/>
+                <w:sz w:val="24"/>
+                <w:szCs w:val="24"/>
+              </w:rPr>
+              <w:t>β1</w:t>
+            </w:r>
+            <w:r>
+              <w:rPr>
+                <w:rFonts w:cstheme="minorHAnsi"/>
+                <w:b/>
+                <w:sz w:val="24"/>
+                <w:szCs w:val="24"/>
+              </w:rPr>
+              <w:t xml:space="preserve"> = 0.99</w:t>
+            </w:r>
+          </w:p>
+        </w:tc>
+        <w:tc>
+          <w:tcPr>
+            <w:tcW w:w="3117" w:type="dxa"/>
+          </w:tcPr>
+          <w:p>
+            <w:pPr>
+              <w:rPr>
+                <w:sz w:val="24"/>
+                <w:szCs w:val="24"/>
+              </w:rPr>
+            </w:pPr>
+            <w:r>
+              <w:rPr>
+                <w:noProof/>
+              </w:rPr>
+              <w:drawing>
+                <wp:inline distT="0" distB="0" distL="0" distR="0" wp14:anchorId="014E21E1" wp14:editId="0243069E">
+                  <wp:extent cx="2980706" cy="2184636"/>
+                  <wp:effectExtent l="0" t="0" r="0" b="6350"/>
+                  <wp:docPr id="42" name="Picture 42"/>
+                  <wp:cNvGraphicFramePr>
+                    <a:graphicFrameLocks xmlns:a="http://schemas.openxmlformats.org/drawingml/2006/main" noChangeAspect="1"/>
+                  </wp:cNvGraphicFramePr>
+                  <a:graphic xmlns:a="http://schemas.openxmlformats.org/drawingml/2006/main">
+                    <a:graphicData uri="http://schemas.openxmlformats.org/drawingml/2006/picture">
+                      <pic:pic xmlns:pic="http://schemas.openxmlformats.org/drawingml/2006/picture">
+                        <pic:nvPicPr>
+                          <pic:cNvPr id="1" name=""/>
+                          <pic:cNvPicPr/>
+                        </pic:nvPicPr>
+                        <pic:blipFill>
+                          <a:blip r:embed="rId39"/>
+                          <a:stretch>
+                            <a:fillRect/>
+                          </a:stretch>
+                        </pic:blipFill>
+                        <pic:spPr>
+                          <a:xfrm>
+                            <a:off x="0" y="0"/>
+                            <a:ext cx="3017403" cy="2211532"/>
+                          </a:xfrm>
+                          <a:prstGeom prst="rect">
+                            <a:avLst/>
+                          </a:prstGeom>
+                        </pic:spPr>
+                      </pic:pic>
+                    </a:graphicData>
+                  </a:graphic>
+                </wp:inline>
+              </w:drawing>
+            </w:r>
+          </w:p>
+        </w:tc>
+        <w:tc>
+          <w:tcPr>
+            <w:tcW w:w="3117" w:type="dxa"/>
+          </w:tcPr>
+          <w:p>
+            <w:pPr>
+              <w:rPr>
+                <w:sz w:val="24"/>
+                <w:szCs w:val="24"/>
+              </w:rPr>
+            </w:pPr>
+            <w:r>
+              <w:rPr>
+                <w:sz w:val="24"/>
+                <w:szCs w:val="24"/>
+              </w:rPr>
+              <w:t xml:space="preserve">Training Accuracy: 0.71286  </w:t>
+            </w:r>
+          </w:p>
+          <w:p>
+            <w:pPr>
+              <w:rPr>
+                <w:sz w:val="24"/>
+                <w:szCs w:val="24"/>
+              </w:rPr>
+            </w:pPr>
+          </w:p>
+          <w:p>
+            <w:pPr>
+              <w:rPr>
+                <w:sz w:val="24"/>
+                <w:szCs w:val="24"/>
+              </w:rPr>
+            </w:pPr>
+            <w:r>
+              <w:rPr>
+                <w:sz w:val="24"/>
+                <w:szCs w:val="24"/>
+              </w:rPr>
+              <w:t xml:space="preserve"> Validation Accuracy: 0.75000 </w:t>
+            </w:r>
+          </w:p>
+          <w:p>
+            <w:pPr>
+              <w:rPr>
+                <w:sz w:val="24"/>
+                <w:szCs w:val="24"/>
+              </w:rPr>
+            </w:pPr>
+          </w:p>
+          <w:p>
+            <w:pPr>
+              <w:rPr>
+                <w:sz w:val="24"/>
+                <w:szCs w:val="24"/>
+              </w:rPr>
+            </w:pPr>
+            <w:r>
+              <w:rPr>
+                <w:sz w:val="24"/>
+                <w:szCs w:val="24"/>
+              </w:rPr>
+              <w:t xml:space="preserve">  Test Accuracy: 0.68966</w:t>
+            </w:r>
+          </w:p>
+        </w:tc>
+      </w:tr>
+      <w:tr>
+        <w:tc>
+          <w:tcPr>
+            <w:tcW w:w="3116" w:type="dxa"/>
+          </w:tcPr>
+          <w:p>
+            <w:pPr>
+              <w:rPr>
+                <w:b/>
+                <w:sz w:val="24"/>
+                <w:szCs w:val="24"/>
+              </w:rPr>
+            </w:pPr>
+            <w:r>
+              <w:rPr>
+                <w:rFonts w:cstheme="minorHAnsi"/>
+                <w:b/>
+                <w:sz w:val="24"/>
+                <w:szCs w:val="24"/>
+              </w:rPr>
+              <w:t>β</w:t>
+            </w:r>
+            <w:r>
+              <w:rPr>
+                <w:rFonts w:cstheme="minorHAnsi"/>
+                <w:b/>
+                <w:sz w:val="24"/>
+                <w:szCs w:val="24"/>
+              </w:rPr>
+              <w:t>2</w:t>
+            </w:r>
+            <w:r>
+              <w:rPr>
+                <w:rFonts w:cstheme="minorHAnsi"/>
+                <w:b/>
+                <w:sz w:val="24"/>
+                <w:szCs w:val="24"/>
+              </w:rPr>
+              <w:t xml:space="preserve"> = </w:t>
+            </w:r>
+            <w:r>
+              <w:rPr>
+                <w:rFonts w:cstheme="minorHAnsi"/>
+                <w:b/>
+                <w:sz w:val="24"/>
+                <w:szCs w:val="24"/>
+              </w:rPr>
+              <w:t>0.99</w:t>
+            </w:r>
+            <w:r>
+              <w:rPr>
+                <w:rFonts w:cstheme="minorHAnsi"/>
+                <w:b/>
+                <w:sz w:val="24"/>
+                <w:szCs w:val="24"/>
+              </w:rPr>
+              <w:t xml:space="preserve">  </w:t>
+            </w:r>
+          </w:p>
+        </w:tc>
+        <w:tc>
+          <w:tcPr>
+            <w:tcW w:w="3117" w:type="dxa"/>
+          </w:tcPr>
+          <w:p>
+            <w:pPr>
+              <w:rPr>
+                <w:sz w:val="24"/>
+                <w:szCs w:val="24"/>
+              </w:rPr>
+            </w:pPr>
+            <w:r>
+              <w:rPr>
+                <w:noProof/>
+              </w:rPr>
+              <w:drawing>
+                <wp:inline distT="0" distB="0" distL="0" distR="0" wp14:anchorId="61416D84" wp14:editId="46E3AFEB">
+                  <wp:extent cx="3039745" cy="2004951"/>
+                  <wp:effectExtent l="0" t="0" r="8255" b="0"/>
+                  <wp:docPr id="43" name="Picture 43"/>
+                  <wp:cNvGraphicFramePr>
+                    <a:graphicFrameLocks xmlns:a="http://schemas.openxmlformats.org/drawingml/2006/main" noChangeAspect="1"/>
+                  </wp:cNvGraphicFramePr>
+                  <a:graphic xmlns:a="http://schemas.openxmlformats.org/drawingml/2006/main">
+                    <a:graphicData uri="http://schemas.openxmlformats.org/drawingml/2006/picture">
+                      <pic:pic xmlns:pic="http://schemas.openxmlformats.org/drawingml/2006/picture">
+                        <pic:nvPicPr>
+                          <pic:cNvPr id="1" name=""/>
+                          <pic:cNvPicPr/>
+                        </pic:nvPicPr>
+                        <pic:blipFill>
+                          <a:blip r:embed="rId40"/>
+                          <a:stretch>
+                            <a:fillRect/>
+                          </a:stretch>
+                        </pic:blipFill>
+                        <pic:spPr>
+                          <a:xfrm>
+                            <a:off x="0" y="0"/>
+                            <a:ext cx="3073941" cy="2027506"/>
+                          </a:xfrm>
+                          <a:prstGeom prst="rect">
+                            <a:avLst/>
+                          </a:prstGeom>
+                        </pic:spPr>
+                      </pic:pic>
+                    </a:graphicData>
+                  </a:graphic>
+                </wp:inline>
+              </w:drawing>
+            </w:r>
+          </w:p>
+        </w:tc>
+        <w:tc>
+          <w:tcPr>
+            <w:tcW w:w="3117" w:type="dxa"/>
+          </w:tcPr>
+          <w:p>
+            <w:pPr>
+              <w:rPr>
+                <w:sz w:val="24"/>
+                <w:szCs w:val="24"/>
+              </w:rPr>
+            </w:pPr>
+            <w:r>
+              <w:rPr>
+                <w:sz w:val="24"/>
+                <w:szCs w:val="24"/>
+              </w:rPr>
+              <w:t xml:space="preserve">Training Accuracy: 0.67257  </w:t>
+            </w:r>
+          </w:p>
+          <w:p>
+            <w:pPr>
+              <w:rPr>
+                <w:sz w:val="24"/>
+                <w:szCs w:val="24"/>
+              </w:rPr>
+            </w:pPr>
+          </w:p>
+          <w:p>
+            <w:pPr>
+              <w:rPr>
+                <w:sz w:val="24"/>
+                <w:szCs w:val="24"/>
+              </w:rPr>
+            </w:pPr>
+            <w:r>
+              <w:rPr>
+                <w:sz w:val="24"/>
+                <w:szCs w:val="24"/>
+              </w:rPr>
+              <w:t xml:space="preserve"> Validation Accuracy: 0.72000 </w:t>
+            </w:r>
+          </w:p>
+          <w:p>
+            <w:pPr>
+              <w:rPr>
+                <w:sz w:val="24"/>
+                <w:szCs w:val="24"/>
+              </w:rPr>
+            </w:pPr>
+          </w:p>
+          <w:p>
+            <w:pPr>
+              <w:rPr>
+                <w:sz w:val="24"/>
+                <w:szCs w:val="24"/>
+              </w:rPr>
+            </w:pPr>
+            <w:r>
+              <w:rPr>
+                <w:sz w:val="24"/>
+                <w:szCs w:val="24"/>
+              </w:rPr>
+              <w:t xml:space="preserve">  Test Accuracy: 0.64828</w:t>
+            </w:r>
+          </w:p>
+        </w:tc>
+      </w:tr>
+      <w:tr>
+        <w:tc>
+          <w:tcPr>
+            <w:tcW w:w="3116" w:type="dxa"/>
+          </w:tcPr>
+          <w:p>
+            <w:pPr>
+              <w:rPr>
+                <w:b/>
+                <w:sz w:val="24"/>
+                <w:szCs w:val="24"/>
+              </w:rPr>
+            </w:pPr>
+            <w:r>
+              <w:rPr>
+                <w:rFonts w:cstheme="minorHAnsi"/>
+                <w:b/>
+                <w:sz w:val="24"/>
+                <w:szCs w:val="24"/>
+              </w:rPr>
+              <w:lastRenderedPageBreak/>
+              <w:t>β</w:t>
+            </w:r>
+            <w:r>
+              <w:rPr>
+                <w:rFonts w:cstheme="minorHAnsi"/>
+                <w:b/>
+                <w:sz w:val="24"/>
+                <w:szCs w:val="24"/>
+              </w:rPr>
+              <w:t>2</w:t>
+            </w:r>
+            <w:r>
+              <w:rPr>
+                <w:rFonts w:cstheme="minorHAnsi"/>
+                <w:b/>
+                <w:sz w:val="24"/>
+                <w:szCs w:val="24"/>
+              </w:rPr>
+              <w:t xml:space="preserve"> = </w:t>
+            </w:r>
+            <w:r>
+              <w:rPr>
+                <w:rFonts w:cstheme="minorHAnsi"/>
+                <w:b/>
+                <w:sz w:val="24"/>
+                <w:szCs w:val="24"/>
+              </w:rPr>
+              <w:t>0.9999</w:t>
+            </w:r>
+          </w:p>
+        </w:tc>
+        <w:tc>
+          <w:tcPr>
+            <w:tcW w:w="3117" w:type="dxa"/>
+          </w:tcPr>
+          <w:p>
+            <w:pPr>
+              <w:rPr>
+                <w:sz w:val="24"/>
+                <w:szCs w:val="24"/>
+              </w:rPr>
+            </w:pPr>
+            <w:r>
+              <w:rPr>
+                <w:noProof/>
+              </w:rPr>
+              <w:drawing>
+                <wp:inline distT="0" distB="0" distL="0" distR="0" wp14:anchorId="50A4E262" wp14:editId="37E77787">
+                  <wp:extent cx="3063834" cy="2203450"/>
+                  <wp:effectExtent l="0" t="0" r="3810" b="6350"/>
+                  <wp:docPr id="44" name="Picture 44"/>
+                  <wp:cNvGraphicFramePr>
+                    <a:graphicFrameLocks xmlns:a="http://schemas.openxmlformats.org/drawingml/2006/main" noChangeAspect="1"/>
+                  </wp:cNvGraphicFramePr>
+                  <a:graphic xmlns:a="http://schemas.openxmlformats.org/drawingml/2006/main">
+                    <a:graphicData uri="http://schemas.openxmlformats.org/drawingml/2006/picture">
+                      <pic:pic xmlns:pic="http://schemas.openxmlformats.org/drawingml/2006/picture">
+                        <pic:nvPicPr>
+                          <pic:cNvPr id="1" name=""/>
+                          <pic:cNvPicPr/>
+                        </pic:nvPicPr>
+                        <pic:blipFill>
+                          <a:blip r:embed="rId41"/>
+                          <a:stretch>
+                            <a:fillRect/>
+                          </a:stretch>
+                        </pic:blipFill>
+                        <pic:spPr>
+                          <a:xfrm>
+                            <a:off x="0" y="0"/>
+                            <a:ext cx="3089568" cy="2221957"/>
+                          </a:xfrm>
+                          <a:prstGeom prst="rect">
+                            <a:avLst/>
+                          </a:prstGeom>
+                        </pic:spPr>
+                      </pic:pic>
+                    </a:graphicData>
+                  </a:graphic>
+                </wp:inline>
+              </w:drawing>
+            </w:r>
+          </w:p>
+        </w:tc>
+        <w:tc>
+          <w:tcPr>
+            <w:tcW w:w="3117" w:type="dxa"/>
+          </w:tcPr>
+          <w:p>
+            <w:pPr>
+              <w:rPr>
+                <w:sz w:val="24"/>
+                <w:szCs w:val="24"/>
+              </w:rPr>
+            </w:pPr>
+            <w:r>
+              <w:rPr>
+                <w:sz w:val="24"/>
+                <w:szCs w:val="24"/>
+              </w:rPr>
+              <w:t xml:space="preserve">Training Accuracy: 0.71829  </w:t>
+            </w:r>
+          </w:p>
+          <w:p>
+            <w:pPr>
+              <w:rPr>
+                <w:sz w:val="24"/>
+                <w:szCs w:val="24"/>
+              </w:rPr>
+            </w:pPr>
+          </w:p>
+          <w:p>
+            <w:pPr>
+              <w:rPr>
+                <w:sz w:val="24"/>
+                <w:szCs w:val="24"/>
+              </w:rPr>
+            </w:pPr>
+            <w:r>
+              <w:rPr>
+                <w:sz w:val="24"/>
+                <w:szCs w:val="24"/>
+              </w:rPr>
+              <w:t xml:space="preserve"> Validation Accuracy: 0.69000 </w:t>
+            </w:r>
+          </w:p>
+          <w:p>
+            <w:pPr>
+              <w:rPr>
+                <w:sz w:val="24"/>
+                <w:szCs w:val="24"/>
+              </w:rPr>
+            </w:pPr>
+          </w:p>
+          <w:p>
+            <w:pPr>
+              <w:rPr>
+                <w:sz w:val="24"/>
+                <w:szCs w:val="24"/>
+              </w:rPr>
+            </w:pPr>
+            <w:r>
+              <w:rPr>
+                <w:sz w:val="24"/>
+                <w:szCs w:val="24"/>
+              </w:rPr>
+              <w:t xml:space="preserve">  Test Accuracy: 0.68276</w:t>
+            </w:r>
+          </w:p>
+        </w:tc>
+      </w:tr>
+      <w:tr>
+        <w:tc>
+          <w:tcPr>
+            <w:tcW w:w="3116" w:type="dxa"/>
+          </w:tcPr>
+          <w:p>
+            <w:pPr>
+              <w:rPr>
+                <w:b/>
+                <w:sz w:val="24"/>
+                <w:szCs w:val="24"/>
+              </w:rPr>
+            </w:pPr>
+            <w:r>
+              <w:rPr>
+                <w:rFonts w:cstheme="minorHAnsi"/>
+                <w:b/>
+                <w:sz w:val="24"/>
+                <w:szCs w:val="24"/>
+              </w:rPr>
+              <w:t>ϵ</w:t>
+            </w:r>
+            <w:r>
+              <w:rPr>
+                <w:b/>
+                <w:sz w:val="24"/>
+                <w:szCs w:val="24"/>
+              </w:rPr>
+              <w:t xml:space="preserve"> = 1e-9</w:t>
+            </w:r>
+          </w:p>
+        </w:tc>
+        <w:tc>
+          <w:tcPr>
+            <w:tcW w:w="3117" w:type="dxa"/>
+          </w:tcPr>
+          <w:p>
+            <w:pPr>
+              <w:rPr>
+                <w:sz w:val="24"/>
+                <w:szCs w:val="24"/>
+              </w:rPr>
+            </w:pPr>
+            <w:r>
+              <w:rPr>
+                <w:noProof/>
+              </w:rPr>
+              <w:drawing>
+                <wp:inline distT="0" distB="0" distL="0" distR="0" wp14:anchorId="2FD0585E" wp14:editId="5D2AA691">
+                  <wp:extent cx="3140769" cy="2323958"/>
+                  <wp:effectExtent l="0" t="0" r="2540" b="635"/>
+                  <wp:docPr id="45" name="Picture 45"/>
+                  <wp:cNvGraphicFramePr>
+                    <a:graphicFrameLocks xmlns:a="http://schemas.openxmlformats.org/drawingml/2006/main" noChangeAspect="1"/>
+                  </wp:cNvGraphicFramePr>
+                  <a:graphic xmlns:a="http://schemas.openxmlformats.org/drawingml/2006/main">
+                    <a:graphicData uri="http://schemas.openxmlformats.org/drawingml/2006/picture">
+                      <pic:pic xmlns:pic="http://schemas.openxmlformats.org/drawingml/2006/picture">
+                        <pic:nvPicPr>
+                          <pic:cNvPr id="1" name=""/>
+                          <pic:cNvPicPr/>
+                        </pic:nvPicPr>
+                        <pic:blipFill>
+                          <a:blip r:embed="rId42"/>
+                          <a:stretch>
+                            <a:fillRect/>
+                          </a:stretch>
+                        </pic:blipFill>
+                        <pic:spPr>
+                          <a:xfrm>
+                            <a:off x="0" y="0"/>
+                            <a:ext cx="3158633" cy="2337176"/>
+                          </a:xfrm>
+                          <a:prstGeom prst="rect">
+                            <a:avLst/>
+                          </a:prstGeom>
+                        </pic:spPr>
+                      </pic:pic>
+                    </a:graphicData>
+                  </a:graphic>
+                </wp:inline>
+              </w:drawing>
+            </w:r>
+          </w:p>
+        </w:tc>
+        <w:tc>
+          <w:tcPr>
+            <w:tcW w:w="3117" w:type="dxa"/>
+          </w:tcPr>
+          <w:p>
+            <w:pPr>
+              <w:rPr>
+                <w:sz w:val="24"/>
+                <w:szCs w:val="24"/>
+              </w:rPr>
+            </w:pPr>
+            <w:r>
+              <w:rPr>
+                <w:sz w:val="24"/>
+                <w:szCs w:val="24"/>
+              </w:rPr>
+              <w:t xml:space="preserve">Training Accuracy: 0.73514  </w:t>
+            </w:r>
+          </w:p>
+          <w:p>
+            <w:pPr>
+              <w:rPr>
+                <w:sz w:val="24"/>
+                <w:szCs w:val="24"/>
+              </w:rPr>
+            </w:pPr>
+          </w:p>
+          <w:p>
+            <w:pPr>
+              <w:rPr>
+                <w:sz w:val="24"/>
+                <w:szCs w:val="24"/>
+              </w:rPr>
+            </w:pPr>
+            <w:r>
+              <w:rPr>
+                <w:sz w:val="24"/>
+                <w:szCs w:val="24"/>
+              </w:rPr>
+              <w:t xml:space="preserve"> Validation Accuracy: 0.77000 </w:t>
+            </w:r>
+          </w:p>
+          <w:p>
+            <w:pPr>
+              <w:rPr>
+                <w:sz w:val="24"/>
+                <w:szCs w:val="24"/>
+              </w:rPr>
+            </w:pPr>
+          </w:p>
+          <w:p>
+            <w:pPr>
+              <w:rPr>
+                <w:sz w:val="24"/>
+                <w:szCs w:val="24"/>
+              </w:rPr>
+            </w:pPr>
+            <w:r>
+              <w:rPr>
+                <w:sz w:val="24"/>
+                <w:szCs w:val="24"/>
+              </w:rPr>
+              <w:t xml:space="preserve">  Test Accuracy: 0.71724</w:t>
+            </w:r>
+          </w:p>
+        </w:tc>
+      </w:tr>
+      <w:tr>
+        <w:tc>
+          <w:tcPr>
+            <w:tcW w:w="3116" w:type="dxa"/>
+          </w:tcPr>
+          <w:p>
+            <w:pPr>
+              <w:rPr>
+                <w:b/>
+                <w:sz w:val="24"/>
+                <w:szCs w:val="24"/>
+              </w:rPr>
+            </w:pPr>
+            <w:r>
+              <w:rPr>
+                <w:rFonts w:cstheme="minorHAnsi"/>
+                <w:b/>
+                <w:sz w:val="24"/>
+                <w:szCs w:val="24"/>
+              </w:rPr>
+              <w:t>ϵ = 1e-4</w:t>
+            </w:r>
+          </w:p>
+        </w:tc>
+        <w:tc>
+          <w:tcPr>
+            <w:tcW w:w="3117" w:type="dxa"/>
+          </w:tcPr>
+          <w:p>
+            <w:pPr>
+              <w:rPr>
+                <w:sz w:val="24"/>
+                <w:szCs w:val="24"/>
+              </w:rPr>
+            </w:pPr>
+            <w:r>
+              <w:rPr>
+                <w:noProof/>
+              </w:rPr>
+              <w:drawing>
+                <wp:inline distT="0" distB="0" distL="0" distR="0" wp14:anchorId="1B819FF6" wp14:editId="45B9DFFE">
+                  <wp:extent cx="3091581" cy="2443518"/>
+                  <wp:effectExtent l="0" t="0" r="0" b="0"/>
+                  <wp:docPr id="46" name="Picture 46"/>
+                  <wp:cNvGraphicFramePr>
+                    <a:graphicFrameLocks xmlns:a="http://schemas.openxmlformats.org/drawingml/2006/main" noChangeAspect="1"/>
+                  </wp:cNvGraphicFramePr>
+                  <a:graphic xmlns:a="http://schemas.openxmlformats.org/drawingml/2006/main">
+                    <a:graphicData uri="http://schemas.openxmlformats.org/drawingml/2006/picture">
+                      <pic:pic xmlns:pic="http://schemas.openxmlformats.org/drawingml/2006/picture">
+                        <pic:nvPicPr>
+                          <pic:cNvPr id="1" name=""/>
+                          <pic:cNvPicPr/>
+                        </pic:nvPicPr>
+                        <pic:blipFill>
+                          <a:blip r:embed="rId43"/>
+                          <a:stretch>
+                            <a:fillRect/>
+                          </a:stretch>
+                        </pic:blipFill>
+                        <pic:spPr>
+                          <a:xfrm>
+                            <a:off x="0" y="0"/>
+                            <a:ext cx="3102145" cy="2451868"/>
+                          </a:xfrm>
+                          <a:prstGeom prst="rect">
+                            <a:avLst/>
+                          </a:prstGeom>
+                        </pic:spPr>
+                      </pic:pic>
+                    </a:graphicData>
+                  </a:graphic>
+                </wp:inline>
+              </w:drawing>
+            </w:r>
+          </w:p>
+        </w:tc>
+        <w:tc>
+          <w:tcPr>
+            <w:tcW w:w="3117" w:type="dxa"/>
+          </w:tcPr>
+          <w:p>
+            <w:pPr>
+              <w:rPr>
+                <w:sz w:val="24"/>
+                <w:szCs w:val="24"/>
+              </w:rPr>
+            </w:pPr>
+            <w:r>
+              <w:rPr>
+                <w:sz w:val="24"/>
+                <w:szCs w:val="24"/>
+              </w:rPr>
+              <w:t xml:space="preserve">Training Accuracy: 0.73514  </w:t>
+            </w:r>
+          </w:p>
+          <w:p>
+            <w:pPr>
+              <w:rPr>
+                <w:sz w:val="24"/>
+                <w:szCs w:val="24"/>
+              </w:rPr>
+            </w:pPr>
+          </w:p>
+          <w:p>
+            <w:pPr>
+              <w:rPr>
+                <w:sz w:val="24"/>
+                <w:szCs w:val="24"/>
+              </w:rPr>
+            </w:pPr>
+            <w:r>
+              <w:rPr>
+                <w:sz w:val="24"/>
+                <w:szCs w:val="24"/>
+              </w:rPr>
+              <w:t xml:space="preserve"> Validation Accuracy: 0.77000 </w:t>
+            </w:r>
+          </w:p>
+          <w:p>
+            <w:pPr>
+              <w:rPr>
+                <w:sz w:val="24"/>
+                <w:szCs w:val="24"/>
+              </w:rPr>
+            </w:pPr>
+          </w:p>
+          <w:p>
+            <w:pPr>
+              <w:rPr>
+                <w:sz w:val="24"/>
+                <w:szCs w:val="24"/>
+              </w:rPr>
+            </w:pPr>
+            <w:r>
+              <w:rPr>
+                <w:sz w:val="24"/>
+                <w:szCs w:val="24"/>
+              </w:rPr>
+              <w:t xml:space="preserve">  Test Accuracy: 0.71724</w:t>
+            </w:r>
+          </w:p>
+        </w:tc>
+      </w:tr>
+    </w:tbl>
+    <w:p>
+      <w:pPr>
+        <w:rPr>
+          <w:sz w:val="24"/>
+          <w:szCs w:val="24"/>
+        </w:rPr>
+      </w:pPr>
+    </w:p>
+    <w:p>
+      <w:pPr>
+        <w:rPr>
+          <w:sz w:val="24"/>
+          <w:szCs w:val="24"/>
+        </w:rPr>
+      </w:pPr>
+    </w:p>
+    <w:p>
+      <w:pPr>
+        <w:rPr>
+          <w:sz w:val="24"/>
+          <w:szCs w:val="24"/>
+        </w:rPr>
+      </w:pPr>
+    </w:p>
+    <w:p>
+      <w:pPr>
+        <w:rPr>
+          <w:sz w:val="24"/>
+          <w:szCs w:val="24"/>
+        </w:rPr>
+      </w:pPr>
+    </w:p>
+    <w:tbl>
+      <w:tblPr>
+        <w:tblStyle w:val="TableGrid"/>
+        <w:tblW w:w="0" w:type="auto"/>
+        <w:tblLook w:val="04A0" w:firstRow="1" w:lastRow="0" w:firstColumn="1" w:lastColumn="0" w:noHBand="0" w:noVBand="1"/>
+      </w:tblPr>
+      <w:tblGrid>
+        <w:gridCol w:w="2400"/>
+        <w:gridCol w:w="4896"/>
+        <w:gridCol w:w="2054"/>
+      </w:tblGrid>
+      <w:tr>
+        <w:tc>
+          <w:tcPr>
+            <w:tcW w:w="9350" w:type="dxa"/>
+            <w:gridSpan w:val="3"/>
+            <w:shd w:val="clear" w:color="auto" w:fill="D0CECE" w:themeFill="background2" w:themeFillShade="E6"/>
+          </w:tcPr>
+          <w:p>
+            <w:pPr>
+              <w:jc w:val="center"/>
+              <w:rPr>
+                <w:b/>
+                <w:sz w:val="28"/>
+                <w:szCs w:val="28"/>
+              </w:rPr>
+            </w:pPr>
+            <w:r>
+              <w:rPr>
+                <w:b/>
+                <w:sz w:val="28"/>
+                <w:szCs w:val="28"/>
+              </w:rPr>
+              <w:lastRenderedPageBreak/>
+              <w:t xml:space="preserve">Minimizing </w:t>
+            </w:r>
+            <w:r>
+              <w:rPr>
+                <w:b/>
+                <w:sz w:val="28"/>
+                <w:szCs w:val="28"/>
+              </w:rPr>
+              <w:t>Binary Cross Entropy</w:t>
+            </w:r>
+            <w:r>
+              <w:rPr>
+                <w:b/>
+                <w:sz w:val="28"/>
+                <w:szCs w:val="28"/>
+              </w:rPr>
+              <w:t xml:space="preserve"> Loss</w:t>
+            </w:r>
+          </w:p>
+        </w:tc>
+      </w:tr>
+      <w:tr>
+        <w:tc>
+          <w:tcPr>
+            <w:tcW w:w="3116" w:type="dxa"/>
+          </w:tcPr>
+          <w:p>
+            <w:pPr>
+              <w:rPr>
+                <w:b/>
+                <w:sz w:val="24"/>
+                <w:szCs w:val="24"/>
+              </w:rPr>
+            </w:pPr>
+            <w:r>
+              <w:rPr>
+                <w:b/>
+                <w:sz w:val="24"/>
+                <w:szCs w:val="24"/>
+              </w:rPr>
+              <w:t>Hyperparameter</w:t>
+            </w:r>
+          </w:p>
+        </w:tc>
+        <w:tc>
+          <w:tcPr>
+            <w:tcW w:w="3117" w:type="dxa"/>
+          </w:tcPr>
+          <w:p>
+            <w:pPr>
+              <w:rPr>
+                <w:b/>
+                <w:sz w:val="24"/>
+                <w:szCs w:val="24"/>
+              </w:rPr>
+            </w:pPr>
+            <w:r>
+              <w:rPr>
+                <w:b/>
+                <w:sz w:val="24"/>
+                <w:szCs w:val="24"/>
+              </w:rPr>
+              <w:t>Accuracy Curves</w:t>
+            </w:r>
+          </w:p>
+        </w:tc>
+        <w:tc>
+          <w:tcPr>
+            <w:tcW w:w="3117" w:type="dxa"/>
+          </w:tcPr>
+          <w:p>
+            <w:pPr>
+              <w:rPr>
+                <w:b/>
+                <w:sz w:val="24"/>
+                <w:szCs w:val="24"/>
+              </w:rPr>
+            </w:pPr>
+            <w:r>
+              <w:rPr>
+                <w:b/>
+                <w:sz w:val="24"/>
+                <w:szCs w:val="24"/>
+              </w:rPr>
+              <w:t>Final Accuracies</w:t>
+            </w:r>
+          </w:p>
+        </w:tc>
+      </w:tr>
+      <w:tr>
+        <w:tc>
+          <w:tcPr>
+            <w:tcW w:w="3116" w:type="dxa"/>
+          </w:tcPr>
+          <w:p>
+            <w:pPr>
+              <w:rPr>
+                <w:b/>
+                <w:sz w:val="24"/>
+                <w:szCs w:val="24"/>
+              </w:rPr>
+            </w:pPr>
+            <w:r>
+              <w:rPr>
+                <w:rFonts w:cstheme="minorHAnsi"/>
+                <w:b/>
+                <w:sz w:val="24"/>
+                <w:szCs w:val="24"/>
+              </w:rPr>
+              <w:t>β1 = 0.95</w:t>
+            </w:r>
+          </w:p>
+        </w:tc>
+        <w:tc>
+          <w:tcPr>
+            <w:tcW w:w="3117" w:type="dxa"/>
+          </w:tcPr>
+          <w:p>
+            <w:pPr>
+              <w:rPr>
+                <w:sz w:val="24"/>
+                <w:szCs w:val="24"/>
+              </w:rPr>
+            </w:pPr>
+            <w:r>
+              <w:rPr>
+                <w:noProof/>
+              </w:rPr>
+              <w:drawing>
+                <wp:inline distT="0" distB="0" distL="0" distR="0" wp14:anchorId="4BC480FF" wp14:editId="54B448D2">
+                  <wp:extent cx="2861953" cy="2052955"/>
+                  <wp:effectExtent l="0" t="0" r="0" b="4445"/>
+                  <wp:docPr id="47" name="Picture 47"/>
+                  <wp:cNvGraphicFramePr>
+                    <a:graphicFrameLocks xmlns:a="http://schemas.openxmlformats.org/drawingml/2006/main" noChangeAspect="1"/>
+                  </wp:cNvGraphicFramePr>
+                  <a:graphic xmlns:a="http://schemas.openxmlformats.org/drawingml/2006/main">
+                    <a:graphicData uri="http://schemas.openxmlformats.org/drawingml/2006/picture">
+                      <pic:pic xmlns:pic="http://schemas.openxmlformats.org/drawingml/2006/picture">
+                        <pic:nvPicPr>
+                          <pic:cNvPr id="1" name=""/>
+                          <pic:cNvPicPr/>
+                        </pic:nvPicPr>
+                        <pic:blipFill>
+                          <a:blip r:embed="rId44"/>
+                          <a:stretch>
+                            <a:fillRect/>
+                          </a:stretch>
+                        </pic:blipFill>
+                        <pic:spPr>
+                          <a:xfrm>
+                            <a:off x="0" y="0"/>
+                            <a:ext cx="2903749" cy="2082936"/>
+                          </a:xfrm>
+                          <a:prstGeom prst="rect">
+                            <a:avLst/>
+                          </a:prstGeom>
+                        </pic:spPr>
+                      </pic:pic>
+                    </a:graphicData>
+                  </a:graphic>
+                </wp:inline>
+              </w:drawing>
+            </w:r>
+          </w:p>
+        </w:tc>
+        <w:tc>
+          <w:tcPr>
+            <w:tcW w:w="3117" w:type="dxa"/>
+          </w:tcPr>
+          <w:p>
+            <w:pPr>
+              <w:rPr>
+                <w:sz w:val="24"/>
+                <w:szCs w:val="24"/>
+              </w:rPr>
+            </w:pPr>
+            <w:r>
+              <w:rPr>
+                <w:sz w:val="24"/>
+                <w:szCs w:val="24"/>
+              </w:rPr>
+              <w:t xml:space="preserve">Training Accuracy: 0.98857  </w:t>
+            </w:r>
+          </w:p>
+          <w:p>
+            <w:pPr>
+              <w:rPr>
+                <w:sz w:val="24"/>
+                <w:szCs w:val="24"/>
+              </w:rPr>
+            </w:pPr>
+          </w:p>
+          <w:p>
+            <w:pPr>
+              <w:rPr>
+                <w:sz w:val="24"/>
+                <w:szCs w:val="24"/>
+              </w:rPr>
+            </w:pPr>
+            <w:r>
+              <w:rPr>
+                <w:sz w:val="24"/>
+                <w:szCs w:val="24"/>
+              </w:rPr>
+              <w:t xml:space="preserve"> Validation Accuracy: </w:t>
+            </w:r>
+          </w:p>
+          <w:p>
+            <w:pPr>
+              <w:rPr>
+                <w:sz w:val="24"/>
+                <w:szCs w:val="24"/>
+              </w:rPr>
+            </w:pPr>
+            <w:r>
+              <w:rPr>
+                <w:sz w:val="24"/>
+                <w:szCs w:val="24"/>
+              </w:rPr>
+              <w:t xml:space="preserve">0.99000 </w:t>
+            </w:r>
+          </w:p>
+          <w:p>
+            <w:pPr>
+              <w:rPr>
+                <w:sz w:val="24"/>
+                <w:szCs w:val="24"/>
+              </w:rPr>
+            </w:pPr>
+          </w:p>
+          <w:p>
+            <w:pPr>
+              <w:rPr>
+                <w:sz w:val="24"/>
+                <w:szCs w:val="24"/>
+              </w:rPr>
+            </w:pPr>
+            <w:r>
+              <w:rPr>
+                <w:sz w:val="24"/>
+                <w:szCs w:val="24"/>
+              </w:rPr>
+              <w:t xml:space="preserve">  Test Accuracy: 0.97931</w:t>
+            </w:r>
+          </w:p>
+        </w:tc>
+      </w:tr>
+      <w:tr>
+        <w:tc>
+          <w:tcPr>
+            <w:tcW w:w="3116" w:type="dxa"/>
+          </w:tcPr>
+          <w:p>
+            <w:pPr>
+              <w:rPr>
+                <w:b/>
+                <w:sz w:val="24"/>
+                <w:szCs w:val="24"/>
+              </w:rPr>
+            </w:pPr>
+            <w:r>
+              <w:rPr>
+                <w:rFonts w:cstheme="minorHAnsi"/>
+                <w:b/>
+                <w:sz w:val="24"/>
+                <w:szCs w:val="24"/>
+              </w:rPr>
+              <w:t>β1 = 0.99</w:t>
+            </w:r>
+          </w:p>
+        </w:tc>
+        <w:tc>
+          <w:tcPr>
+            <w:tcW w:w="3117" w:type="dxa"/>
+          </w:tcPr>
+          <w:p>
+            <w:pPr>
+              <w:rPr>
+                <w:sz w:val="24"/>
+                <w:szCs w:val="24"/>
+              </w:rPr>
+            </w:pPr>
+            <w:r>
+              <w:rPr>
+                <w:noProof/>
+              </w:rPr>
+              <w:drawing>
+                <wp:inline distT="0" distB="0" distL="0" distR="0" wp14:anchorId="1CFB2A98" wp14:editId="07AB75E7">
+                  <wp:extent cx="2897505" cy="1954172"/>
+                  <wp:effectExtent l="0" t="0" r="0" b="8255"/>
+                  <wp:docPr id="48" name="Picture 48"/>
+                  <wp:cNvGraphicFramePr>
+                    <a:graphicFrameLocks xmlns:a="http://schemas.openxmlformats.org/drawingml/2006/main" noChangeAspect="1"/>
+                  </wp:cNvGraphicFramePr>
+                  <a:graphic xmlns:a="http://schemas.openxmlformats.org/drawingml/2006/main">
+                    <a:graphicData uri="http://schemas.openxmlformats.org/drawingml/2006/picture">
+                      <pic:pic xmlns:pic="http://schemas.openxmlformats.org/drawingml/2006/picture">
+                        <pic:nvPicPr>
+                          <pic:cNvPr id="1" name=""/>
+                          <pic:cNvPicPr/>
+                        </pic:nvPicPr>
+                        <pic:blipFill>
+                          <a:blip r:embed="rId45"/>
+                          <a:stretch>
+                            <a:fillRect/>
+                          </a:stretch>
+                        </pic:blipFill>
+                        <pic:spPr>
+                          <a:xfrm>
+                            <a:off x="0" y="0"/>
+                            <a:ext cx="2932587" cy="1977832"/>
+                          </a:xfrm>
+                          <a:prstGeom prst="rect">
+                            <a:avLst/>
+                          </a:prstGeom>
+                        </pic:spPr>
+                      </pic:pic>
+                    </a:graphicData>
+                  </a:graphic>
+                </wp:inline>
+              </w:drawing>
+            </w:r>
+          </w:p>
+        </w:tc>
+        <w:tc>
+          <w:tcPr>
+            <w:tcW w:w="3117" w:type="dxa"/>
+          </w:tcPr>
+          <w:p>
+            <w:pPr>
+              <w:rPr>
+                <w:sz w:val="24"/>
+                <w:szCs w:val="24"/>
+              </w:rPr>
+            </w:pPr>
+            <w:r>
+              <w:rPr>
+                <w:sz w:val="24"/>
+                <w:szCs w:val="24"/>
+              </w:rPr>
+              <w:t xml:space="preserve">Training Accuracy: 0.98571  </w:t>
+            </w:r>
+          </w:p>
+          <w:p>
+            <w:pPr>
+              <w:rPr>
+                <w:sz w:val="24"/>
+                <w:szCs w:val="24"/>
+              </w:rPr>
+            </w:pPr>
+          </w:p>
+          <w:p>
+            <w:pPr>
+              <w:rPr>
+                <w:sz w:val="24"/>
+                <w:szCs w:val="24"/>
+              </w:rPr>
+            </w:pPr>
+            <w:r>
+              <w:rPr>
+                <w:sz w:val="24"/>
+                <w:szCs w:val="24"/>
+              </w:rPr>
+              <w:t xml:space="preserve"> Validation Accuracy: </w:t>
+            </w:r>
+          </w:p>
+          <w:p>
+            <w:pPr>
+              <w:rPr>
+                <w:sz w:val="24"/>
+                <w:szCs w:val="24"/>
+              </w:rPr>
+            </w:pPr>
+            <w:r>
+              <w:rPr>
+                <w:sz w:val="24"/>
+                <w:szCs w:val="24"/>
+              </w:rPr>
+              <w:t xml:space="preserve">0.98000 </w:t>
+            </w:r>
+          </w:p>
+          <w:p>
+            <w:pPr>
+              <w:rPr>
+                <w:sz w:val="24"/>
+                <w:szCs w:val="24"/>
+              </w:rPr>
+            </w:pPr>
+          </w:p>
+          <w:p>
+            <w:pPr>
+              <w:rPr>
+                <w:sz w:val="24"/>
+                <w:szCs w:val="24"/>
+              </w:rPr>
+            </w:pPr>
+            <w:r>
+              <w:rPr>
+                <w:sz w:val="24"/>
+                <w:szCs w:val="24"/>
+              </w:rPr>
+              <w:t xml:space="preserve">  Test Accuracy: 0.97931</w:t>
+            </w:r>
+          </w:p>
+        </w:tc>
+      </w:tr>
+      <w:tr>
+        <w:tc>
+          <w:tcPr>
+            <w:tcW w:w="3116" w:type="dxa"/>
+          </w:tcPr>
+          <w:p>
+            <w:pPr>
+              <w:rPr>
+                <w:b/>
+                <w:sz w:val="24"/>
+                <w:szCs w:val="24"/>
+              </w:rPr>
+            </w:pPr>
+            <w:r>
+              <w:rPr>
+                <w:rFonts w:cstheme="minorHAnsi"/>
+                <w:b/>
+                <w:sz w:val="24"/>
+                <w:szCs w:val="24"/>
+              </w:rPr>
+              <w:t xml:space="preserve">β2 = 0.99  </w:t>
+            </w:r>
+          </w:p>
+        </w:tc>
+        <w:tc>
+          <w:tcPr>
+            <w:tcW w:w="3117" w:type="dxa"/>
+          </w:tcPr>
+          <w:p>
+            <w:pPr>
+              <w:rPr>
+                <w:sz w:val="24"/>
+                <w:szCs w:val="24"/>
+              </w:rPr>
+            </w:pPr>
+            <w:r>
+              <w:rPr>
+                <w:noProof/>
+              </w:rPr>
+              <w:drawing>
+                <wp:inline distT="0" distB="0" distL="0" distR="0" wp14:anchorId="7DBFEEC0" wp14:editId="774D82CF">
+                  <wp:extent cx="2897579" cy="2072005"/>
+                  <wp:effectExtent l="0" t="0" r="0" b="4445"/>
+                  <wp:docPr id="49" name="Picture 49"/>
+                  <wp:cNvGraphicFramePr>
+                    <a:graphicFrameLocks xmlns:a="http://schemas.openxmlformats.org/drawingml/2006/main" noChangeAspect="1"/>
+                  </wp:cNvGraphicFramePr>
+                  <a:graphic xmlns:a="http://schemas.openxmlformats.org/drawingml/2006/main">
+                    <a:graphicData uri="http://schemas.openxmlformats.org/drawingml/2006/picture">
+                      <pic:pic xmlns:pic="http://schemas.openxmlformats.org/drawingml/2006/picture">
+                        <pic:nvPicPr>
+                          <pic:cNvPr id="1" name=""/>
+                          <pic:cNvPicPr/>
+                        </pic:nvPicPr>
+                        <pic:blipFill>
+                          <a:blip r:embed="rId46"/>
+                          <a:stretch>
+                            <a:fillRect/>
+                          </a:stretch>
+                        </pic:blipFill>
+                        <pic:spPr>
+                          <a:xfrm>
+                            <a:off x="0" y="0"/>
+                            <a:ext cx="2918081" cy="2086665"/>
+                          </a:xfrm>
+                          <a:prstGeom prst="rect">
+                            <a:avLst/>
+                          </a:prstGeom>
+                        </pic:spPr>
+                      </pic:pic>
+                    </a:graphicData>
+                  </a:graphic>
+                </wp:inline>
+              </w:drawing>
+            </w:r>
+          </w:p>
+        </w:tc>
+        <w:tc>
+          <w:tcPr>
+            <w:tcW w:w="3117" w:type="dxa"/>
+          </w:tcPr>
+          <w:p>
+            <w:pPr>
+              <w:rPr>
+                <w:sz w:val="24"/>
+                <w:szCs w:val="24"/>
+              </w:rPr>
+            </w:pPr>
+            <w:r>
+              <w:rPr>
+                <w:sz w:val="24"/>
+                <w:szCs w:val="24"/>
+              </w:rPr>
+              <w:t xml:space="preserve">Training Accuracy: 0.98971  </w:t>
+            </w:r>
+          </w:p>
+          <w:p>
+            <w:pPr>
+              <w:rPr>
+                <w:sz w:val="24"/>
+                <w:szCs w:val="24"/>
+              </w:rPr>
+            </w:pPr>
+          </w:p>
+          <w:p>
+            <w:pPr>
+              <w:rPr>
+                <w:sz w:val="24"/>
+                <w:szCs w:val="24"/>
+              </w:rPr>
+            </w:pPr>
+            <w:r>
+              <w:rPr>
+                <w:sz w:val="24"/>
+                <w:szCs w:val="24"/>
+              </w:rPr>
+              <w:t xml:space="preserve"> Validation Accuracy: </w:t>
+            </w:r>
+          </w:p>
+          <w:p>
+            <w:pPr>
+              <w:rPr>
+                <w:sz w:val="24"/>
+                <w:szCs w:val="24"/>
+              </w:rPr>
+            </w:pPr>
+            <w:r>
+              <w:rPr>
+                <w:sz w:val="24"/>
+                <w:szCs w:val="24"/>
+              </w:rPr>
+              <w:t xml:space="preserve">0.97000 </w:t>
+            </w:r>
+          </w:p>
+          <w:p>
+            <w:pPr>
+              <w:rPr>
+                <w:sz w:val="24"/>
+                <w:szCs w:val="24"/>
+              </w:rPr>
+            </w:pPr>
+          </w:p>
+          <w:p>
+            <w:pPr>
+              <w:rPr>
+                <w:sz w:val="24"/>
+                <w:szCs w:val="24"/>
+              </w:rPr>
+            </w:pPr>
+            <w:r>
+              <w:rPr>
+                <w:sz w:val="24"/>
+                <w:szCs w:val="24"/>
+              </w:rPr>
+              <w:t xml:space="preserve">  Test Accuracy: 0.98621</w:t>
+            </w:r>
+          </w:p>
+        </w:tc>
+      </w:tr>
+      <w:tr>
+        <w:tc>
+          <w:tcPr>
+            <w:tcW w:w="3116" w:type="dxa"/>
+          </w:tcPr>
+          <w:p>
+            <w:pPr>
+              <w:rPr>
+                <w:b/>
+                <w:sz w:val="24"/>
+                <w:szCs w:val="24"/>
+              </w:rPr>
+            </w:pPr>
+            <w:r>
+              <w:rPr>
+                <w:rFonts w:cstheme="minorHAnsi"/>
+                <w:b/>
+                <w:sz w:val="24"/>
+                <w:szCs w:val="24"/>
+              </w:rPr>
+              <w:lastRenderedPageBreak/>
+              <w:t>β2 = 0.9999</w:t>
+            </w:r>
+          </w:p>
+        </w:tc>
+        <w:tc>
+          <w:tcPr>
+            <w:tcW w:w="3117" w:type="dxa"/>
+          </w:tcPr>
+          <w:p>
+            <w:pPr>
+              <w:rPr>
+                <w:sz w:val="24"/>
+                <w:szCs w:val="24"/>
+              </w:rPr>
+            </w:pPr>
+            <w:r>
+              <w:rPr>
+                <w:noProof/>
+              </w:rPr>
+              <w:drawing>
+                <wp:inline distT="0" distB="0" distL="0" distR="0" wp14:anchorId="7D9673DD" wp14:editId="546E484C">
+                  <wp:extent cx="2677886" cy="1911057"/>
+                  <wp:effectExtent l="0" t="0" r="8255" b="0"/>
+                  <wp:docPr id="50" name="Picture 50"/>
+                  <wp:cNvGraphicFramePr>
+                    <a:graphicFrameLocks xmlns:a="http://schemas.openxmlformats.org/drawingml/2006/main" noChangeAspect="1"/>
+                  </wp:cNvGraphicFramePr>
+                  <a:graphic xmlns:a="http://schemas.openxmlformats.org/drawingml/2006/main">
+                    <a:graphicData uri="http://schemas.openxmlformats.org/drawingml/2006/picture">
+                      <pic:pic xmlns:pic="http://schemas.openxmlformats.org/drawingml/2006/picture">
+                        <pic:nvPicPr>
+                          <pic:cNvPr id="1" name=""/>
+                          <pic:cNvPicPr/>
+                        </pic:nvPicPr>
+                        <pic:blipFill>
+                          <a:blip r:embed="rId47"/>
+                          <a:stretch>
+                            <a:fillRect/>
+                          </a:stretch>
+                        </pic:blipFill>
+                        <pic:spPr>
+                          <a:xfrm>
+                            <a:off x="0" y="0"/>
+                            <a:ext cx="2734716" cy="1951613"/>
+                          </a:xfrm>
+                          <a:prstGeom prst="rect">
+                            <a:avLst/>
+                          </a:prstGeom>
+                        </pic:spPr>
+                      </pic:pic>
+                    </a:graphicData>
+                  </a:graphic>
+                </wp:inline>
+              </w:drawing>
+            </w:r>
+          </w:p>
+        </w:tc>
+        <w:tc>
+          <w:tcPr>
+            <w:tcW w:w="3117" w:type="dxa"/>
+          </w:tcPr>
+          <w:p>
+            <w:pPr>
+              <w:rPr>
+                <w:sz w:val="24"/>
+                <w:szCs w:val="24"/>
+              </w:rPr>
+            </w:pPr>
+            <w:r>
+              <w:rPr>
+                <w:sz w:val="24"/>
+                <w:szCs w:val="24"/>
+              </w:rPr>
+              <w:t xml:space="preserve">Training Accuracy: 0.98771  </w:t>
+            </w:r>
+          </w:p>
+          <w:p>
+            <w:pPr>
+              <w:rPr>
+                <w:sz w:val="24"/>
+                <w:szCs w:val="24"/>
+              </w:rPr>
+            </w:pPr>
+          </w:p>
+          <w:p>
+            <w:pPr>
+              <w:rPr>
+                <w:sz w:val="24"/>
+                <w:szCs w:val="24"/>
+              </w:rPr>
+            </w:pPr>
+            <w:r>
+              <w:rPr>
+                <w:sz w:val="24"/>
+                <w:szCs w:val="24"/>
+              </w:rPr>
+              <w:t xml:space="preserve"> Validation Accuracy: </w:t>
+            </w:r>
+          </w:p>
+          <w:p>
+            <w:pPr>
+              <w:rPr>
+                <w:sz w:val="24"/>
+                <w:szCs w:val="24"/>
+              </w:rPr>
+            </w:pPr>
+            <w:r>
+              <w:rPr>
+                <w:sz w:val="24"/>
+                <w:szCs w:val="24"/>
+              </w:rPr>
+              <w:t xml:space="preserve">0.98000 </w:t>
+            </w:r>
+          </w:p>
+          <w:p>
+            <w:pPr>
+              <w:rPr>
+                <w:sz w:val="24"/>
+                <w:szCs w:val="24"/>
+              </w:rPr>
+            </w:pPr>
+          </w:p>
+          <w:p>
+            <w:pPr>
+              <w:rPr>
+                <w:sz w:val="24"/>
+                <w:szCs w:val="24"/>
+              </w:rPr>
+            </w:pPr>
+            <w:r>
+              <w:rPr>
+                <w:sz w:val="24"/>
+                <w:szCs w:val="24"/>
+              </w:rPr>
+              <w:t xml:space="preserve">  Test Accuracy: 0.97931</w:t>
+            </w:r>
+          </w:p>
+        </w:tc>
+      </w:tr>
+      <w:tr>
+        <w:tc>
+          <w:tcPr>
+            <w:tcW w:w="3116" w:type="dxa"/>
+          </w:tcPr>
+          <w:p>
+            <w:pPr>
+              <w:rPr>
+                <w:b/>
+                <w:sz w:val="24"/>
+                <w:szCs w:val="24"/>
+              </w:rPr>
+            </w:pPr>
+            <w:r>
+              <w:rPr>
+                <w:rFonts w:cstheme="minorHAnsi"/>
+                <w:b/>
+                <w:sz w:val="24"/>
+                <w:szCs w:val="24"/>
+              </w:rPr>
+              <w:t>ϵ</w:t>
+            </w:r>
+            <w:r>
+              <w:rPr>
+                <w:b/>
+                <w:sz w:val="24"/>
+                <w:szCs w:val="24"/>
+              </w:rPr>
+              <w:t xml:space="preserve"> = 1e-9</w:t>
+            </w:r>
+          </w:p>
+        </w:tc>
+        <w:tc>
+          <w:tcPr>
+            <w:tcW w:w="3117" w:type="dxa"/>
+          </w:tcPr>
+          <w:p>
+            <w:pPr>
+              <w:rPr>
+                <w:sz w:val="24"/>
+                <w:szCs w:val="24"/>
+              </w:rPr>
+            </w:pPr>
+            <w:r>
+              <w:rPr>
+                <w:noProof/>
+              </w:rPr>
+              <w:drawing>
+                <wp:inline distT="0" distB="0" distL="0" distR="0" wp14:anchorId="336AD3E9" wp14:editId="0B4279C7">
+                  <wp:extent cx="2969528" cy="2272022"/>
+                  <wp:effectExtent l="0" t="0" r="2540" b="0"/>
+                  <wp:docPr id="51" name="Picture 51"/>
+                  <wp:cNvGraphicFramePr>
+                    <a:graphicFrameLocks xmlns:a="http://schemas.openxmlformats.org/drawingml/2006/main" noChangeAspect="1"/>
+                  </wp:cNvGraphicFramePr>
+                  <a:graphic xmlns:a="http://schemas.openxmlformats.org/drawingml/2006/main">
+                    <a:graphicData uri="http://schemas.openxmlformats.org/drawingml/2006/picture">
+                      <pic:pic xmlns:pic="http://schemas.openxmlformats.org/drawingml/2006/picture">
+                        <pic:nvPicPr>
+                          <pic:cNvPr id="1" name=""/>
+                          <pic:cNvPicPr/>
+                        </pic:nvPicPr>
+                        <pic:blipFill>
+                          <a:blip r:embed="rId48"/>
+                          <a:stretch>
+                            <a:fillRect/>
+                          </a:stretch>
+                        </pic:blipFill>
+                        <pic:spPr>
+                          <a:xfrm>
+                            <a:off x="0" y="0"/>
+                            <a:ext cx="2987214" cy="2285554"/>
+                          </a:xfrm>
+                          <a:prstGeom prst="rect">
+                            <a:avLst/>
+                          </a:prstGeom>
+                        </pic:spPr>
+                      </pic:pic>
+                    </a:graphicData>
+                  </a:graphic>
+                </wp:inline>
+              </w:drawing>
+            </w:r>
+          </w:p>
+        </w:tc>
+        <w:tc>
+          <w:tcPr>
+            <w:tcW w:w="3117" w:type="dxa"/>
+          </w:tcPr>
+          <w:p>
+            <w:pPr>
+              <w:rPr>
+                <w:sz w:val="24"/>
+                <w:szCs w:val="24"/>
+              </w:rPr>
+            </w:pPr>
+            <w:r>
+              <w:rPr>
+                <w:sz w:val="24"/>
+                <w:szCs w:val="24"/>
+              </w:rPr>
+              <w:t xml:space="preserve">Training Accuracy: 0.98857  </w:t>
+            </w:r>
+          </w:p>
+          <w:p>
+            <w:pPr>
+              <w:rPr>
+                <w:sz w:val="24"/>
+                <w:szCs w:val="24"/>
+              </w:rPr>
+            </w:pPr>
+          </w:p>
+          <w:p>
+            <w:pPr>
+              <w:rPr>
+                <w:sz w:val="24"/>
+                <w:szCs w:val="24"/>
+              </w:rPr>
+            </w:pPr>
+            <w:r>
+              <w:rPr>
+                <w:sz w:val="24"/>
+                <w:szCs w:val="24"/>
+              </w:rPr>
+              <w:t xml:space="preserve">Validation Accuracy: </w:t>
+            </w:r>
+          </w:p>
+          <w:p>
+            <w:pPr>
+              <w:rPr>
+                <w:sz w:val="24"/>
+                <w:szCs w:val="24"/>
+              </w:rPr>
+            </w:pPr>
+            <w:r>
+              <w:rPr>
+                <w:sz w:val="24"/>
+                <w:szCs w:val="24"/>
+              </w:rPr>
+              <w:t xml:space="preserve">0.98000 </w:t>
+            </w:r>
+          </w:p>
+          <w:p>
+            <w:pPr>
+              <w:rPr>
+                <w:sz w:val="24"/>
+                <w:szCs w:val="24"/>
+              </w:rPr>
+            </w:pPr>
+          </w:p>
+          <w:p>
+            <w:pPr>
+              <w:rPr>
+                <w:sz w:val="24"/>
+                <w:szCs w:val="24"/>
+              </w:rPr>
+            </w:pPr>
+            <w:r>
+              <w:rPr>
+                <w:sz w:val="24"/>
+                <w:szCs w:val="24"/>
+              </w:rPr>
+              <w:t xml:space="preserve">  Test Accuracy: 0.97931</w:t>
+            </w:r>
+          </w:p>
+        </w:tc>
+      </w:tr>
+      <w:tr>
+        <w:tc>
+          <w:tcPr>
+            <w:tcW w:w="3116" w:type="dxa"/>
+          </w:tcPr>
+          <w:p>
+            <w:pPr>
+              <w:rPr>
+                <w:b/>
+                <w:sz w:val="24"/>
+                <w:szCs w:val="24"/>
+              </w:rPr>
+            </w:pPr>
+            <w:r>
+              <w:rPr>
+                <w:rFonts w:cstheme="minorHAnsi"/>
+                <w:b/>
+                <w:sz w:val="24"/>
+                <w:szCs w:val="24"/>
+              </w:rPr>
+              <w:t>ϵ = 1e-4</w:t>
+            </w:r>
+          </w:p>
+        </w:tc>
+        <w:tc>
+          <w:tcPr>
+            <w:tcW w:w="3117" w:type="dxa"/>
+          </w:tcPr>
+          <w:p>
+            <w:pPr>
+              <w:rPr>
+                <w:sz w:val="24"/>
+                <w:szCs w:val="24"/>
+              </w:rPr>
+            </w:pPr>
+            <w:r>
+              <w:rPr>
+                <w:noProof/>
+              </w:rPr>
+              <w:drawing>
+                <wp:inline distT="0" distB="0" distL="0" distR="0" wp14:anchorId="6CDB582D" wp14:editId="03CD96FC">
+                  <wp:extent cx="2912808" cy="2169845"/>
+                  <wp:effectExtent l="0" t="0" r="1905" b="1905"/>
+                  <wp:docPr id="52" name="Picture 52"/>
+                  <wp:cNvGraphicFramePr>
+                    <a:graphicFrameLocks xmlns:a="http://schemas.openxmlformats.org/drawingml/2006/main" noChangeAspect="1"/>
+                  </wp:cNvGraphicFramePr>
+                  <a:graphic xmlns:a="http://schemas.openxmlformats.org/drawingml/2006/main">
+                    <a:graphicData uri="http://schemas.openxmlformats.org/drawingml/2006/picture">
+                      <pic:pic xmlns:pic="http://schemas.openxmlformats.org/drawingml/2006/picture">
+                        <pic:nvPicPr>
+                          <pic:cNvPr id="1" name=""/>
+                          <pic:cNvPicPr/>
+                        </pic:nvPicPr>
+                        <pic:blipFill>
+                          <a:blip r:embed="rId49"/>
+                          <a:stretch>
+                            <a:fillRect/>
+                          </a:stretch>
+                        </pic:blipFill>
+                        <pic:spPr>
+                          <a:xfrm>
+                            <a:off x="0" y="0"/>
+                            <a:ext cx="2928693" cy="2181678"/>
+                          </a:xfrm>
+                          <a:prstGeom prst="rect">
+                            <a:avLst/>
+                          </a:prstGeom>
+                        </pic:spPr>
+                      </pic:pic>
+                    </a:graphicData>
+                  </a:graphic>
+                </wp:inline>
+              </w:drawing>
+            </w:r>
+          </w:p>
+        </w:tc>
+        <w:tc>
+          <w:tcPr>
+            <w:tcW w:w="3117" w:type="dxa"/>
+          </w:tcPr>
+          <w:p>
+            <w:pPr>
+              <w:rPr>
+                <w:sz w:val="24"/>
+                <w:szCs w:val="24"/>
+              </w:rPr>
+            </w:pPr>
+            <w:r>
+              <w:rPr>
+                <w:sz w:val="24"/>
+                <w:szCs w:val="24"/>
+              </w:rPr>
+              <w:t xml:space="preserve">Training Accuracy: 0.98857  </w:t>
+            </w:r>
+          </w:p>
+          <w:p>
+            <w:pPr>
+              <w:rPr>
+                <w:sz w:val="24"/>
+                <w:szCs w:val="24"/>
+              </w:rPr>
+            </w:pPr>
+          </w:p>
+          <w:p>
+            <w:pPr>
+              <w:rPr>
+                <w:sz w:val="24"/>
+                <w:szCs w:val="24"/>
+              </w:rPr>
+            </w:pPr>
+            <w:r>
+              <w:rPr>
+                <w:sz w:val="24"/>
+                <w:szCs w:val="24"/>
+              </w:rPr>
+              <w:t xml:space="preserve"> Validation Accuracy: </w:t>
+            </w:r>
+          </w:p>
+          <w:p>
+            <w:pPr>
+              <w:rPr>
+                <w:sz w:val="24"/>
+                <w:szCs w:val="24"/>
+              </w:rPr>
+            </w:pPr>
+            <w:r>
+              <w:rPr>
+                <w:sz w:val="24"/>
+                <w:szCs w:val="24"/>
+              </w:rPr>
+              <w:t xml:space="preserve">0.98000 </w:t>
+            </w:r>
+          </w:p>
+          <w:p>
+            <w:pPr>
+              <w:rPr>
+                <w:sz w:val="24"/>
+                <w:szCs w:val="24"/>
+              </w:rPr>
+            </w:pPr>
+          </w:p>
+          <w:p>
+            <w:pPr>
+              <w:rPr>
+                <w:sz w:val="24"/>
+                <w:szCs w:val="24"/>
+              </w:rPr>
+            </w:pPr>
+            <w:r>
+              <w:rPr>
+                <w:sz w:val="24"/>
+                <w:szCs w:val="24"/>
+              </w:rPr>
+              <w:t xml:space="preserve"> </w:t>
+            </w:r>
+            <w:r>
+              <w:rPr>
+                <w:sz w:val="24"/>
+                <w:szCs w:val="24"/>
+              </w:rPr>
+              <w:t>Test Accuracy: 0.97931</w:t>
+            </w:r>
+          </w:p>
+        </w:tc>
+      </w:tr>
+    </w:tbl>
+    <w:p>
+      <w:pPr>
+        <w:rPr>
+          <w:sz w:val="24"/>
+          <w:szCs w:val="24"/>
+        </w:rPr>
+      </w:pPr>
+    </w:p>
+    <w:p>
+      <w:pPr>
+        <w:rPr>
+          <w:sz w:val="24"/>
+          <w:szCs w:val="24"/>
+        </w:rPr>
+      </w:pPr>
+    </w:p>
+    <w:p>
+      <w:pPr>
+        <w:pStyle w:val="Heading2"/>
+        <w:rPr>
+          <w:b/>
+        </w:rPr>
+      </w:pPr>
+      <w:r>
+        <w:rPr>
+          <w:b/>
+        </w:rPr>
+        <w:t>3.1.</w:t>
       </w:r>
       <w:r>
         <w:rPr>
+          <w:b/>
+        </w:rPr>
+        <w:t>5 Cross Entropy Loss Investigation</w:t>
+      </w:r>
+    </w:p>
+    <w:p>
+      <w:pPr>
+        <w:rPr>
           <w:sz w:val="24"/>
           <w:szCs w:val="24"/>
         </w:rPr>
-        <w:t xml:space="preserve">less abrupt than the MSE loss. </w:t>
-      </w:r>
-      <w:r>
+      </w:pPr>
+    </w:p>
+    <w:p>
+      <w:pPr>
         <w:rPr>
           <w:sz w:val="24"/>
           <w:szCs w:val="24"/>
         </w:rPr>
-        <w:t xml:space="preserve">Also, </w:t>
-      </w:r>
-      <w:r>
+      </w:pPr>
+    </w:p>
+    <w:p>
+      <w:pPr>
         <w:rPr>
           <w:sz w:val="24"/>
           <w:szCs w:val="24"/>
         </w:rPr>
-        <w:t>cross entropy loss</w:t>
-      </w:r>
-      <w:r>
+      </w:pPr>
+    </w:p>
+    <w:p>
+      <w:pPr>
         <w:rPr>
           <w:sz w:val="24"/>
           <w:szCs w:val="24"/>
         </w:rPr>
-        <w:t xml:space="preserve"> </w:t>
-      </w:r>
+      </w:pPr>
+    </w:p>
+    <w:p>
+      <w:pPr>
+        <w:pStyle w:val="Heading2"/>
+        <w:rPr>
+          <w:b/>
+        </w:rPr>
+      </w:pPr>
       <w:r>
         <w:rPr>
-          <w:sz w:val="24"/>
-          <w:szCs w:val="24"/>
-        </w:rPr>
-        <w:t>converges slower than MSE loss. The convergence behavior of cross entropy is smoother and resembles a continuous, differentiable function that has its derivative approaching zero.</w:t>
-      </w:r>
-      <w:r>
-        <w:rPr>
-          <w:sz w:val="24"/>
-          <w:szCs w:val="24"/>
-        </w:rPr>
-        <w:t xml:space="preserve"> </w:t>
+          <w:b/>
+        </w:rPr>
+        <w:t>3.1.6 Comparison against Batch GD</w:t>
       </w:r>
     </w:p>
     <w:sectPr>
@@ -5874,6 +9622,16 @@
       </w:tblCellMar>
     </w:tblPr>
   </w:style>
+  <w:style w:type="character" w:customStyle="1" w:styleId="fragment1">
+    <w:name w:val="fragment1"/>
+    <w:basedOn w:val="DefaultParagraphFont"/>
+    <w:rsid w:val="00611D44"/>
+    <w:rPr>
+      <w:color w:val="262626"/>
+      <w:sz w:val="21"/>
+      <w:szCs w:val="21"/>
+    </w:rPr>
+  </w:style>
 </w:styles>
 </file>
 

</xml_diff>